<commit_message>
Se agregan las ultimas  funcionalidades. Fin del proyecto
</commit_message>
<xml_diff>
--- a/Notas del Curso.docx
+++ b/Notas del Curso.docx
@@ -3172,6 +3172,7 @@
     <w:p>
       <w:pPr>
         <w:spacing w:before="100" w:beforeAutospacing="1" w:after="100" w:afterAutospacing="1" w:line="240" w:lineRule="auto"/>
+        <w:ind w:left="2832" w:hanging="2832"/>
         <w:outlineLvl w:val="0"/>
         <w:rPr>
           <w:rFonts w:ascii="Times New Roman" w:eastAsia="Times New Roman" w:hAnsi="Times New Roman" w:cs="Times New Roman"/>
@@ -3196,6 +3197,8 @@
         <w:lastRenderedPageBreak/>
         <w:t>Creación de Funciones.</w:t>
       </w:r>
+      <w:bookmarkStart w:id="0" w:name="_GoBack"/>
+      <w:bookmarkEnd w:id="0"/>
     </w:p>
     <w:p>
       <w:pPr>
@@ -7760,10 +7763,7 @@
         </w:drawing>
       </w:r>
     </w:p>
-    <w:p>
-      <w:bookmarkStart w:id="0" w:name="_GoBack"/>
-      <w:bookmarkEnd w:id="0"/>
-    </w:p>
+    <w:p/>
     <w:p>
       <w:pPr>
         <w:pStyle w:val="Ttulo1"/>
@@ -7778,14 +7778,7 @@
           <w:i/>
           <w:iCs/>
         </w:rPr>
-        <w:t xml:space="preserve">Ejemplo </w:t>
-      </w:r>
-      <w:r>
-        <w:rPr>
-          <w:i/>
-          <w:iCs/>
-        </w:rPr>
-        <w:t>3</w:t>
+        <w:t>Ejemplo 3</w:t>
       </w:r>
     </w:p>
     <w:p>
@@ -7845,14 +7838,7 @@
           <w:i/>
           <w:iCs/>
         </w:rPr>
-        <w:t xml:space="preserve">Ejemplo </w:t>
-      </w:r>
-      <w:r>
-        <w:rPr>
-          <w:i/>
-          <w:iCs/>
-        </w:rPr>
-        <w:t>4</w:t>
+        <w:t>Ejemplo 4</w:t>
       </w:r>
     </w:p>
     <w:p>
@@ -7906,250 +7892,48 @@
         </w:drawing>
       </w:r>
     </w:p>
-    <w:p/>
-    <w:p/>
-    <w:p/>
-    <w:p/>
-    <w:p/>
-    <w:p/>
-    <w:p/>
-    <w:p/>
-    <w:p/>
-    <w:p/>
-    <w:p/>
-    <w:p/>
-    <w:p/>
-    <w:p/>
     <w:p>
       <w:pPr>
         <w:pStyle w:val="Ttulo1"/>
-      </w:pPr>
-      <w:r>
-        <w:t>Uso de interfaces</w:t>
-      </w:r>
-    </w:p>
-    <w:p>
-      <w:pPr>
-        <w:pStyle w:val="NormalWeb"/>
-      </w:pPr>
-      <w:r>
-        <w:t>Desde el punto de vista de la programación orientada a objetos cualquier objeto puede ser visto como una interfaz.</w:t>
-      </w:r>
-    </w:p>
-    <w:p>
-      <w:pPr>
-        <w:pStyle w:val="NormalWeb"/>
-        <w:rPr>
-          <w:lang w:val="es-MX"/>
-        </w:rPr>
-      </w:pPr>
-      <w:r>
-        <w:t xml:space="preserve">Haciendo uso de </w:t>
-      </w:r>
-      <w:proofErr w:type="spellStart"/>
-      <w:r>
-        <w:t>Linq</w:t>
-      </w:r>
-      <w:proofErr w:type="spellEnd"/>
-      <w:r>
-        <w:t xml:space="preserve"> vamos a seleccionar de nuestra lista de objetos todos los objetos y les haremos casting con </w:t>
-      </w:r>
-      <w:proofErr w:type="spellStart"/>
-      <w:r>
-        <w:t>ILugar</w:t>
-      </w:r>
-      <w:proofErr w:type="spellEnd"/>
-      <w:r>
-        <w:t xml:space="preserve">. Si no declaramos que nos retorne sólo los objetos que sean de tipo </w:t>
-      </w:r>
-      <w:proofErr w:type="spellStart"/>
-      <w:r>
-        <w:t>ILugar</w:t>
-      </w:r>
-      <w:proofErr w:type="spellEnd"/>
-      <w:r>
-        <w:t xml:space="preserve">, entonces el programa al realizar </w:t>
-      </w:r>
-      <w:proofErr w:type="gramStart"/>
-      <w:r>
-        <w:t>el casting</w:t>
-      </w:r>
-      <w:proofErr w:type="gramEnd"/>
-      <w:r>
-        <w:t xml:space="preserve"> va a causar errores silenciosos.</w:t>
+        <w:ind w:left="1416" w:hanging="1416"/>
+        <w:rPr>
+          <w:i/>
+          <w:iCs/>
+        </w:rPr>
+      </w:pPr>
+      <w:r>
+        <w:rPr>
+          <w:i/>
+          <w:iCs/>
+        </w:rPr>
+        <w:t xml:space="preserve">Ejemplo </w:t>
+      </w:r>
+      <w:r>
+        <w:rPr>
+          <w:i/>
+          <w:iCs/>
+        </w:rPr>
+        <w:t>5</w:t>
       </w:r>
     </w:p>
     <w:p>
       <w:pPr>
         <w:pStyle w:val="Ttulo1"/>
-      </w:pPr>
-      <w:r>
-        <w:t>Creación y uso de regiones</w:t>
-      </w:r>
-    </w:p>
-    <w:p>
-      <w:pPr>
-        <w:pStyle w:val="NormalWeb"/>
-      </w:pPr>
-      <w:r>
-        <w:t>Una clase con muchas responsabilidades será un indicio de que nuestro código no está totalmente optimizado.</w:t>
-      </w:r>
-    </w:p>
-    <w:p>
-      <w:pPr>
-        <w:pStyle w:val="NormalWeb"/>
-      </w:pPr>
-      <w:r>
-        <w:lastRenderedPageBreak/>
-        <w:t xml:space="preserve">Las regiones no cambian a nivel de programación, pero si en la utilización del IDE. Situando código entre </w:t>
-      </w:r>
-      <w:r>
-        <w:rPr>
-          <w:rStyle w:val="Textoennegrita"/>
-        </w:rPr>
-        <w:t>#</w:t>
-      </w:r>
-      <w:proofErr w:type="spellStart"/>
-      <w:r>
-        <w:rPr>
-          <w:rStyle w:val="Textoennegrita"/>
-        </w:rPr>
-        <w:t>region</w:t>
-      </w:r>
-      <w:proofErr w:type="spellEnd"/>
-      <w:r>
-        <w:t xml:space="preserve"> y </w:t>
-      </w:r>
-      <w:r>
-        <w:rPr>
-          <w:rStyle w:val="Textoennegrita"/>
-        </w:rPr>
-        <w:t>#</w:t>
-      </w:r>
-      <w:proofErr w:type="spellStart"/>
-      <w:r>
-        <w:rPr>
-          <w:rStyle w:val="Textoennegrita"/>
-        </w:rPr>
-        <w:t>endregion</w:t>
-      </w:r>
-      <w:r>
-        <w:t>el</w:t>
-      </w:r>
-      <w:proofErr w:type="spellEnd"/>
-      <w:r>
-        <w:t xml:space="preserve"> IDE va a ser capaz de colapsar todo ese bloque de código mejorando la legibilidad de este.</w:t>
-      </w:r>
-    </w:p>
-    <w:p>
-      <w:pPr>
-        <w:pStyle w:val="NormalWeb"/>
-      </w:pPr>
-    </w:p>
-    <w:p>
-      <w:pPr>
-        <w:pStyle w:val="NormalWeb"/>
-      </w:pPr>
-    </w:p>
-    <w:p>
-      <w:pPr>
-        <w:pStyle w:val="NormalWeb"/>
-      </w:pPr>
-    </w:p>
-    <w:p>
-      <w:pPr>
-        <w:pStyle w:val="NormalWeb"/>
-      </w:pPr>
-    </w:p>
-    <w:p>
-      <w:pPr>
-        <w:pStyle w:val="NormalWeb"/>
-      </w:pPr>
-    </w:p>
-    <w:p>
-      <w:pPr>
-        <w:pStyle w:val="NormalWeb"/>
-      </w:pPr>
-    </w:p>
-    <w:p>
-      <w:pPr>
-        <w:pStyle w:val="NormalWeb"/>
-      </w:pPr>
-    </w:p>
-    <w:p>
-      <w:pPr>
-        <w:pStyle w:val="NormalWeb"/>
-      </w:pPr>
-    </w:p>
-    <w:p>
-      <w:pPr>
-        <w:pStyle w:val="NormalWeb"/>
-      </w:pPr>
-    </w:p>
-    <w:p>
-      <w:pPr>
-        <w:pStyle w:val="NormalWeb"/>
-      </w:pPr>
-    </w:p>
-    <w:p>
-      <w:pPr>
-        <w:pStyle w:val="NormalWeb"/>
-      </w:pPr>
-    </w:p>
-    <w:p>
-      <w:pPr>
-        <w:pStyle w:val="NormalWeb"/>
-      </w:pPr>
-    </w:p>
-    <w:p>
-      <w:pPr>
-        <w:pStyle w:val="NormalWeb"/>
-      </w:pPr>
-    </w:p>
-    <w:p>
-      <w:pPr>
-        <w:pStyle w:val="NormalWeb"/>
-      </w:pPr>
-    </w:p>
-    <w:p>
-      <w:pPr>
-        <w:pStyle w:val="NormalWeb"/>
-      </w:pPr>
-    </w:p>
-    <w:p>
-      <w:pPr>
-        <w:pStyle w:val="NormalWeb"/>
-      </w:pPr>
-    </w:p>
-    <w:p>
-      <w:pPr>
-        <w:pStyle w:val="Ttulo1"/>
-      </w:pPr>
-      <w:r>
-        <w:t>Asignación múltiple de variables</w:t>
-      </w:r>
-    </w:p>
-    <w:p>
-      <w:pPr>
-        <w:pStyle w:val="NormalWeb"/>
-      </w:pPr>
-      <w:r>
-        <w:t xml:space="preserve">En lugar de realizar esto: </w:t>
-      </w:r>
-    </w:p>
-    <w:p>
-      <w:pPr>
-        <w:pStyle w:val="NormalWeb"/>
+        <w:ind w:left="1416" w:hanging="1416"/>
+        <w:rPr>
+          <w:i/>
+          <w:iCs/>
+        </w:rPr>
       </w:pPr>
       <w:r>
         <w:rPr>
           <w:noProof/>
         </w:rPr>
         <w:drawing>
-          <wp:inline distT="0" distB="0" distL="0" distR="0" wp14:anchorId="4DDB4AE4" wp14:editId="70D4FB0C">
-            <wp:extent cx="3209925" cy="1123950"/>
-            <wp:effectExtent l="0" t="0" r="9525" b="0"/>
-            <wp:docPr id="37" name="Imagen 37"/>
+          <wp:inline distT="0" distB="0" distL="0" distR="0" wp14:anchorId="48C45CAB" wp14:editId="6CD2392F">
+            <wp:extent cx="5086350" cy="666750"/>
+            <wp:effectExtent l="0" t="0" r="0" b="0"/>
+            <wp:docPr id="70" name="Imagen 70"/>
             <wp:cNvGraphicFramePr>
               <a:graphicFrameLocks xmlns:a="http://schemas.openxmlformats.org/drawingml/2006/main" noChangeAspect="1"/>
             </wp:cNvGraphicFramePr>
@@ -8169,7 +7953,7 @@
                   <pic:spPr>
                     <a:xfrm>
                       <a:off x="0" y="0"/>
-                      <a:ext cx="3209925" cy="1123950"/>
+                      <a:ext cx="5086350" cy="666750"/>
                     </a:xfrm>
                     <a:prstGeom prst="rect">
                       <a:avLst/>
@@ -8184,66 +7968,108 @@
     </w:p>
     <w:p>
       <w:pPr>
-        <w:pStyle w:val="NormalWeb"/>
-      </w:pPr>
-      <w:r>
-        <w:t>Se puede realizar de esta manera:</w:t>
-      </w:r>
-    </w:p>
-    <w:p>
-      <w:pPr>
-        <w:pStyle w:val="NormalWeb"/>
-      </w:pPr>
-      <w:r>
-        <w:rPr>
-          <w:noProof/>
-        </w:rPr>
-        <w:lastRenderedPageBreak/>
-        <w:drawing>
-          <wp:inline distT="0" distB="0" distL="0" distR="0" wp14:anchorId="35AFDC9E" wp14:editId="36AF6A8C">
-            <wp:extent cx="6858000" cy="498475"/>
-            <wp:effectExtent l="0" t="0" r="0" b="0"/>
-            <wp:docPr id="36" name="Imagen 36"/>
-            <wp:cNvGraphicFramePr>
-              <a:graphicFrameLocks xmlns:a="http://schemas.openxmlformats.org/drawingml/2006/main" noChangeAspect="1"/>
-            </wp:cNvGraphicFramePr>
-            <a:graphic xmlns:a="http://schemas.openxmlformats.org/drawingml/2006/main">
-              <a:graphicData uri="http://schemas.openxmlformats.org/drawingml/2006/picture">
-                <pic:pic xmlns:pic="http://schemas.openxmlformats.org/drawingml/2006/picture">
-                  <pic:nvPicPr>
-                    <pic:cNvPr id="1" name=""/>
-                    <pic:cNvPicPr/>
-                  </pic:nvPicPr>
-                  <pic:blipFill>
-                    <a:blip r:embed="rId59"/>
-                    <a:stretch>
-                      <a:fillRect/>
-                    </a:stretch>
-                  </pic:blipFill>
-                  <pic:spPr>
-                    <a:xfrm>
-                      <a:off x="0" y="0"/>
-                      <a:ext cx="6858000" cy="498475"/>
-                    </a:xfrm>
-                    <a:prstGeom prst="rect">
-                      <a:avLst/>
-                    </a:prstGeom>
-                  </pic:spPr>
-                </pic:pic>
-              </a:graphicData>
-            </a:graphic>
-          </wp:inline>
-        </w:drawing>
+        <w:pStyle w:val="Ttulo1"/>
+        <w:ind w:left="1416" w:hanging="1416"/>
+        <w:rPr>
+          <w:i/>
+          <w:iCs/>
+        </w:rPr>
+      </w:pPr>
+    </w:p>
+    <w:p>
+      <w:pPr>
+        <w:pStyle w:val="Ttulo1"/>
+        <w:ind w:left="1416" w:hanging="1416"/>
+        <w:rPr>
+          <w:i/>
+          <w:iCs/>
+        </w:rPr>
+      </w:pPr>
+      <w:r>
+        <w:rPr>
+          <w:i/>
+          <w:iCs/>
+        </w:rPr>
+        <w:t>SQL             LINQ</w:t>
+      </w:r>
+    </w:p>
+    <w:p>
+      <w:r>
+        <w:t>SELECT                                           FROM</w:t>
+      </w:r>
+    </w:p>
+    <w:p>
+      <w:pPr>
+        <w:rPr>
+          <w:lang w:val="en-US"/>
+        </w:rPr>
+      </w:pPr>
+      <w:r>
+        <w:rPr>
+          <w:lang w:val="en-US"/>
+        </w:rPr>
+        <w:t>FROM                                WHERE or GROUP B</w:t>
+      </w:r>
+      <w:r>
+        <w:rPr>
+          <w:lang w:val="en-US"/>
+        </w:rPr>
+        <w:t>Y</w:t>
+      </w:r>
+    </w:p>
+    <w:p>
+      <w:r>
+        <w:t xml:space="preserve">WHERE                              </w:t>
+      </w:r>
+      <w:r>
+        <w:t xml:space="preserve">          </w:t>
+      </w:r>
+      <w:r>
+        <w:t xml:space="preserve"> SELECT</w:t>
       </w:r>
     </w:p>
     <w:p/>
     <w:p/>
+    <w:p/>
+    <w:p>
+      <w:r>
+        <w:t>Links:</w:t>
+      </w:r>
+    </w:p>
+    <w:p>
+      <w:hyperlink r:id="rId59" w:history="1">
+        <w:r>
+          <w:rPr>
+            <w:rStyle w:val="Hipervnculo"/>
+          </w:rPr>
+          <w:t>https://docs.microsoft.com/es-es/dotnet/csharp/programming-guide/concepts/linq/introduction-to-linq-queries</w:t>
+        </w:r>
+      </w:hyperlink>
+    </w:p>
+    <w:p>
+      <w:r>
+        <w:t>https://docs.microsoft.com/es-es/dotnet/csharp/programming-guide/concepts/linq/basic-linq-query-operations</w:t>
+      </w:r>
+    </w:p>
+    <w:p/>
+    <w:p/>
+    <w:p/>
+    <w:p/>
+    <w:p/>
+    <w:p/>
+    <w:p/>
+    <w:p/>
+    <w:p/>
+    <w:p/>
+    <w:p/>
+    <w:p/>
+    <w:p/>
     <w:p>
       <w:pPr>
         <w:pStyle w:val="Ttulo1"/>
       </w:pPr>
       <w:r>
-        <w:t>Listas de solo Lectura</w:t>
+        <w:t>Uso de interfaces</w:t>
       </w:r>
     </w:p>
     <w:p>
@@ -8251,100 +8077,222 @@
         <w:pStyle w:val="NormalWeb"/>
       </w:pPr>
       <w:r>
-        <w:t xml:space="preserve">Nuestro método </w:t>
-      </w:r>
-      <w:proofErr w:type="spellStart"/>
-      <w:r>
-        <w:rPr>
-          <w:rStyle w:val="nfasis"/>
-        </w:rPr>
-        <w:t>GetObjetoEscuela</w:t>
-      </w:r>
-      <w:proofErr w:type="spellEnd"/>
-      <w:r>
-        <w:t xml:space="preserve"> nos regresa una lista que debe utilizarse solo para lectura de objetos, sin embargo, al regresar un objeto tipo </w:t>
-      </w:r>
-      <w:proofErr w:type="spellStart"/>
-      <w:r>
-        <w:t>List</w:t>
-      </w:r>
-      <w:proofErr w:type="spellEnd"/>
-      <w:r>
-        <w:t xml:space="preserve"> es posible para el desarrollador añadir nuevos objetos. Podemos solucionar esto cambiando el tipo </w:t>
-      </w:r>
-      <w:proofErr w:type="spellStart"/>
+        <w:t>Desde el punto de vista de la programación orientada a objetos cualquier objeto puede ser visto como una interfaz.</w:t>
+      </w:r>
+    </w:p>
+    <w:p>
+      <w:pPr>
+        <w:pStyle w:val="NormalWeb"/>
+        <w:rPr>
+          <w:lang w:val="es-MX"/>
+        </w:rPr>
+      </w:pPr>
+      <w:r>
+        <w:t xml:space="preserve">Haciendo uso de </w:t>
+      </w:r>
+      <w:proofErr w:type="spellStart"/>
+      <w:r>
+        <w:t>Linq</w:t>
+      </w:r>
+      <w:proofErr w:type="spellEnd"/>
+      <w:r>
+        <w:t xml:space="preserve"> vamos a seleccionar de nuestra lista de objetos todos los objetos y les haremos casting con </w:t>
+      </w:r>
+      <w:proofErr w:type="spellStart"/>
+      <w:r>
+        <w:t>ILugar</w:t>
+      </w:r>
+      <w:proofErr w:type="spellEnd"/>
+      <w:r>
+        <w:t xml:space="preserve">. Si no declaramos que nos retorne sólo los objetos que sean de tipo </w:t>
+      </w:r>
+      <w:proofErr w:type="spellStart"/>
+      <w:r>
+        <w:t>ILugar</w:t>
+      </w:r>
+      <w:proofErr w:type="spellEnd"/>
+      <w:r>
+        <w:t xml:space="preserve">, entonces el programa al realizar </w:t>
+      </w:r>
+      <w:proofErr w:type="gramStart"/>
+      <w:r>
+        <w:t>el casting</w:t>
+      </w:r>
+      <w:proofErr w:type="gramEnd"/>
+      <w:r>
+        <w:t xml:space="preserve"> va a causar errores silenciosos.</w:t>
+      </w:r>
+    </w:p>
+    <w:p>
+      <w:pPr>
+        <w:pStyle w:val="Ttulo1"/>
+      </w:pPr>
+      <w:r>
+        <w:t>Creación y uso de regiones</w:t>
+      </w:r>
+    </w:p>
+    <w:p>
+      <w:pPr>
+        <w:pStyle w:val="NormalWeb"/>
+      </w:pPr>
+      <w:r>
+        <w:t>Una clase con muchas responsabilidades será un indicio de que nuestro código no está totalmente optimizado.</w:t>
+      </w:r>
+    </w:p>
+    <w:p>
+      <w:pPr>
+        <w:pStyle w:val="NormalWeb"/>
+      </w:pPr>
+      <w:r>
+        <w:t xml:space="preserve">Las regiones no cambian a nivel de programación, pero si en la utilización del IDE. Situando código entre </w:t>
+      </w:r>
       <w:r>
         <w:rPr>
           <w:rStyle w:val="Textoennegrita"/>
         </w:rPr>
-        <w:t>List</w:t>
-      </w:r>
-      <w:proofErr w:type="spellEnd"/>
-      <w:r>
-        <w:t xml:space="preserve"> por </w:t>
+        <w:t>#</w:t>
       </w:r>
       <w:proofErr w:type="spellStart"/>
       <w:r>
         <w:rPr>
           <w:rStyle w:val="Textoennegrita"/>
         </w:rPr>
-        <w:t>IReadOnlyList</w:t>
-      </w:r>
-      <w:proofErr w:type="spellEnd"/>
-      <w:r>
-        <w:t>.</w:t>
+        <w:t>region</w:t>
+      </w:r>
+      <w:proofErr w:type="spellEnd"/>
+      <w:r>
+        <w:t xml:space="preserve"> y </w:t>
+      </w:r>
+      <w:r>
+        <w:rPr>
+          <w:rStyle w:val="Textoennegrita"/>
+        </w:rPr>
+        <w:t>#</w:t>
+      </w:r>
+      <w:proofErr w:type="spellStart"/>
+      <w:r>
+        <w:rPr>
+          <w:rStyle w:val="Textoennegrita"/>
+        </w:rPr>
+        <w:t>endregion</w:t>
+      </w:r>
+      <w:r>
+        <w:t>el</w:t>
+      </w:r>
+      <w:proofErr w:type="spellEnd"/>
+      <w:r>
+        <w:t xml:space="preserve"> IDE va a ser capaz de colapsar todo ese bloque de código mejorando la legibilidad de este.</w:t>
       </w:r>
     </w:p>
     <w:p>
       <w:pPr>
         <w:pStyle w:val="NormalWeb"/>
       </w:pPr>
-      <w:r>
-        <w:t xml:space="preserve">Recuerda que una buena </w:t>
-      </w:r>
-      <w:proofErr w:type="spellStart"/>
-      <w:r>
-        <w:t>practica</w:t>
-      </w:r>
-      <w:proofErr w:type="spellEnd"/>
-      <w:r>
-        <w:t xml:space="preserve"> para las listas de datos que son de manera </w:t>
-      </w:r>
-      <w:proofErr w:type="spellStart"/>
-      <w:r>
-        <w:t>publica</w:t>
-      </w:r>
-      <w:proofErr w:type="spellEnd"/>
-      <w:r>
-        <w:t xml:space="preserve"> es regresar un tipo de lista genérico, como </w:t>
-      </w:r>
-      <w:proofErr w:type="spellStart"/>
-      <w:r>
-        <w:t>IEnumerable</w:t>
-      </w:r>
-      <w:proofErr w:type="spellEnd"/>
-      <w:r>
-        <w:t xml:space="preserve"> y en los casos donde serán de solo lectura regresar un tipo </w:t>
-      </w:r>
-      <w:proofErr w:type="spellStart"/>
-      <w:r>
-        <w:t>IReadOnlyList</w:t>
-      </w:r>
-      <w:proofErr w:type="spellEnd"/>
-      <w:r>
-        <w:t>.</w:t>
-      </w:r>
-    </w:p>
-    <w:p>
+    </w:p>
+    <w:p>
+      <w:pPr>
+        <w:pStyle w:val="NormalWeb"/>
+      </w:pPr>
+    </w:p>
+    <w:p>
+      <w:pPr>
+        <w:pStyle w:val="NormalWeb"/>
+      </w:pPr>
+    </w:p>
+    <w:p>
+      <w:pPr>
+        <w:pStyle w:val="NormalWeb"/>
+      </w:pPr>
+    </w:p>
+    <w:p>
+      <w:pPr>
+        <w:pStyle w:val="NormalWeb"/>
+      </w:pPr>
+    </w:p>
+    <w:p>
+      <w:pPr>
+        <w:pStyle w:val="NormalWeb"/>
+      </w:pPr>
+    </w:p>
+    <w:p>
+      <w:pPr>
+        <w:pStyle w:val="NormalWeb"/>
+      </w:pPr>
+    </w:p>
+    <w:p>
+      <w:pPr>
+        <w:pStyle w:val="NormalWeb"/>
+      </w:pPr>
+    </w:p>
+    <w:p>
+      <w:pPr>
+        <w:pStyle w:val="NormalWeb"/>
+      </w:pPr>
+    </w:p>
+    <w:p>
+      <w:pPr>
+        <w:pStyle w:val="NormalWeb"/>
+      </w:pPr>
+    </w:p>
+    <w:p>
+      <w:pPr>
+        <w:pStyle w:val="NormalWeb"/>
+      </w:pPr>
+    </w:p>
+    <w:p>
+      <w:pPr>
+        <w:pStyle w:val="NormalWeb"/>
+      </w:pPr>
+    </w:p>
+    <w:p>
+      <w:pPr>
+        <w:pStyle w:val="NormalWeb"/>
+      </w:pPr>
+    </w:p>
+    <w:p>
+      <w:pPr>
+        <w:pStyle w:val="NormalWeb"/>
+      </w:pPr>
+    </w:p>
+    <w:p>
+      <w:pPr>
+        <w:pStyle w:val="NormalWeb"/>
+      </w:pPr>
+    </w:p>
+    <w:p>
+      <w:pPr>
+        <w:pStyle w:val="NormalWeb"/>
+      </w:pPr>
+    </w:p>
+    <w:p>
+      <w:pPr>
+        <w:pStyle w:val="Ttulo1"/>
+      </w:pPr>
+      <w:r>
+        <w:t>Asignación múltiple de variables</w:t>
+      </w:r>
+    </w:p>
+    <w:p>
+      <w:pPr>
+        <w:pStyle w:val="NormalWeb"/>
+      </w:pPr>
+      <w:r>
+        <w:t xml:space="preserve">En lugar de realizar esto: </w:t>
+      </w:r>
+    </w:p>
+    <w:p>
+      <w:pPr>
+        <w:pStyle w:val="NormalWeb"/>
+      </w:pPr>
       <w:r>
         <w:rPr>
           <w:noProof/>
         </w:rPr>
         <w:drawing>
-          <wp:inline distT="0" distB="0" distL="0" distR="0" wp14:anchorId="02974BD6" wp14:editId="01451575">
-            <wp:extent cx="6515100" cy="2781300"/>
-            <wp:effectExtent l="0" t="0" r="0" b="0"/>
-            <wp:docPr id="40" name="Imagen 40"/>
+          <wp:inline distT="0" distB="0" distL="0" distR="0" wp14:anchorId="4DDB4AE4" wp14:editId="70D4FB0C">
+            <wp:extent cx="3209925" cy="1123950"/>
+            <wp:effectExtent l="0" t="0" r="9525" b="0"/>
+            <wp:docPr id="37" name="Imagen 37"/>
             <wp:cNvGraphicFramePr>
               <a:graphicFrameLocks xmlns:a="http://schemas.openxmlformats.org/drawingml/2006/main" noChangeAspect="1"/>
             </wp:cNvGraphicFramePr>
@@ -8364,7 +8312,7 @@
                   <pic:spPr>
                     <a:xfrm>
                       <a:off x="0" y="0"/>
-                      <a:ext cx="6515100" cy="2781300"/>
+                      <a:ext cx="3209925" cy="1123950"/>
                     </a:xfrm>
                     <a:prstGeom prst="rect">
                       <a:avLst/>
@@ -8379,17 +8327,25 @@
     </w:p>
     <w:p>
       <w:pPr>
-        <w:jc w:val="center"/>
+        <w:pStyle w:val="NormalWeb"/>
+      </w:pPr>
+      <w:r>
+        <w:t>Se puede realizar de esta manera:</w:t>
+      </w:r>
+    </w:p>
+    <w:p>
+      <w:pPr>
+        <w:pStyle w:val="NormalWeb"/>
       </w:pPr>
       <w:r>
         <w:rPr>
           <w:noProof/>
         </w:rPr>
         <w:drawing>
-          <wp:inline distT="0" distB="0" distL="0" distR="0" wp14:anchorId="5254CC46" wp14:editId="1A2D6EB2">
-            <wp:extent cx="3152775" cy="428625"/>
-            <wp:effectExtent l="0" t="0" r="9525" b="9525"/>
-            <wp:docPr id="43" name="Imagen 43"/>
+          <wp:inline distT="0" distB="0" distL="0" distR="0" wp14:anchorId="35AFDC9E" wp14:editId="36AF6A8C">
+            <wp:extent cx="6858000" cy="498475"/>
+            <wp:effectExtent l="0" t="0" r="0" b="0"/>
+            <wp:docPr id="36" name="Imagen 36"/>
             <wp:cNvGraphicFramePr>
               <a:graphicFrameLocks xmlns:a="http://schemas.openxmlformats.org/drawingml/2006/main" noChangeAspect="1"/>
             </wp:cNvGraphicFramePr>
@@ -8409,7 +8365,7 @@
                   <pic:spPr>
                     <a:xfrm>
                       <a:off x="0" y="0"/>
-                      <a:ext cx="3152775" cy="428625"/>
+                      <a:ext cx="6858000" cy="498475"/>
                     </a:xfrm>
                     <a:prstGeom prst="rect">
                       <a:avLst/>
@@ -8422,12 +8378,14 @@
         </w:drawing>
       </w:r>
     </w:p>
+    <w:p/>
+    <w:p/>
     <w:p>
       <w:pPr>
         <w:pStyle w:val="Ttulo1"/>
       </w:pPr>
       <w:r>
-        <w:t>Diccionario Polimórfico</w:t>
+        <w:t>Listas de solo Lectura</w:t>
       </w:r>
     </w:p>
     <w:p>
@@ -8435,134 +8393,48 @@
         <w:pStyle w:val="NormalWeb"/>
       </w:pPr>
       <w:r>
-        <w:t xml:space="preserve">El objeto tipo </w:t>
-      </w:r>
-      <w:proofErr w:type="spellStart"/>
-      <w:r>
-        <w:t>Dictionary</w:t>
-      </w:r>
-      <w:proofErr w:type="spellEnd"/>
-      <w:r>
-        <w:t xml:space="preserve"> necesita dos parámetros, el primero es la llave y el segundo es el contenido. Haciendo que la instancia de un </w:t>
-      </w:r>
-      <w:proofErr w:type="spellStart"/>
-      <w:r>
-        <w:t>Dictionary</w:t>
-      </w:r>
-      <w:proofErr w:type="spellEnd"/>
-      <w:r>
-        <w:t xml:space="preserve"> quede de la siguiente forma:</w:t>
-      </w:r>
-    </w:p>
-    <w:p>
-      <w:pPr>
-        <w:pStyle w:val="HTMLconformatoprevio"/>
-        <w:rPr>
-          <w:rStyle w:val="CdigoHTML"/>
-          <w:lang w:val="en-US"/>
-        </w:rPr>
-      </w:pPr>
-      <w:r>
-        <w:rPr>
-          <w:rStyle w:val="CdigoHTML"/>
-          <w:lang w:val="en-US"/>
-        </w:rPr>
-        <w:t>Dictionary&lt;</w:t>
-      </w:r>
-      <w:r>
-        <w:rPr>
-          <w:rStyle w:val="hljs-keyword"/>
-          <w:lang w:val="en-US"/>
-        </w:rPr>
-        <w:t>int</w:t>
-      </w:r>
-      <w:r>
-        <w:rPr>
-          <w:rStyle w:val="CdigoHTML"/>
-          <w:lang w:val="en-US"/>
-        </w:rPr>
-        <w:t xml:space="preserve">, </w:t>
-      </w:r>
-      <w:r>
-        <w:rPr>
-          <w:rStyle w:val="hljs-builtin"/>
-          <w:lang w:val="en-US"/>
-        </w:rPr>
-        <w:t>string</w:t>
-      </w:r>
-      <w:r>
-        <w:rPr>
-          <w:rStyle w:val="CdigoHTML"/>
-          <w:lang w:val="en-US"/>
-        </w:rPr>
-        <w:t xml:space="preserve">&gt; </w:t>
-      </w:r>
-      <w:proofErr w:type="spellStart"/>
-      <w:r>
-        <w:rPr>
-          <w:rStyle w:val="CdigoHTML"/>
-          <w:lang w:val="en-US"/>
-        </w:rPr>
-        <w:t>diccionario</w:t>
-      </w:r>
-      <w:proofErr w:type="spellEnd"/>
-      <w:r>
-        <w:rPr>
-          <w:rStyle w:val="CdigoHTML"/>
-          <w:lang w:val="en-US"/>
-        </w:rPr>
-        <w:t xml:space="preserve"> = </w:t>
-      </w:r>
-      <w:r>
-        <w:rPr>
-          <w:rStyle w:val="hljs-keyword"/>
-          <w:lang w:val="en-US"/>
-        </w:rPr>
-        <w:t>new</w:t>
-      </w:r>
-      <w:r>
-        <w:rPr>
-          <w:rStyle w:val="CdigoHTML"/>
-          <w:lang w:val="en-US"/>
-        </w:rPr>
-        <w:t xml:space="preserve"> Dictionary&lt;</w:t>
-      </w:r>
-      <w:r>
-        <w:rPr>
-          <w:rStyle w:val="hljs-keyword"/>
-          <w:lang w:val="en-US"/>
-        </w:rPr>
-        <w:t>int</w:t>
-      </w:r>
-      <w:r>
-        <w:rPr>
-          <w:rStyle w:val="CdigoHTML"/>
-          <w:lang w:val="en-US"/>
-        </w:rPr>
-        <w:t xml:space="preserve">, </w:t>
-      </w:r>
-      <w:r>
-        <w:rPr>
-          <w:rStyle w:val="hljs-builtin"/>
-          <w:lang w:val="en-US"/>
-        </w:rPr>
-        <w:t>string</w:t>
-      </w:r>
-      <w:proofErr w:type="gramStart"/>
-      <w:r>
-        <w:rPr>
-          <w:rStyle w:val="CdigoHTML"/>
-          <w:lang w:val="en-US"/>
-        </w:rPr>
-        <w:t>&gt;(</w:t>
-      </w:r>
-      <w:proofErr w:type="gramEnd"/>
-      <w:r>
-        <w:rPr>
-          <w:rStyle w:val="CdigoHTML"/>
-          <w:lang w:val="en-US"/>
-        </w:rPr>
-        <w:t>);</w:t>
+        <w:t xml:space="preserve">Nuestro método </w:t>
+      </w:r>
+      <w:proofErr w:type="spellStart"/>
+      <w:r>
+        <w:rPr>
+          <w:rStyle w:val="nfasis"/>
+        </w:rPr>
+        <w:t>GetObjetoEscuela</w:t>
+      </w:r>
+      <w:proofErr w:type="spellEnd"/>
+      <w:r>
+        <w:t xml:space="preserve"> nos regresa una lista que debe utilizarse solo para lectura de objetos, sin embargo, al regresar un objeto tipo </w:t>
+      </w:r>
+      <w:proofErr w:type="spellStart"/>
+      <w:r>
+        <w:t>List</w:t>
+      </w:r>
+      <w:proofErr w:type="spellEnd"/>
+      <w:r>
+        <w:t xml:space="preserve"> es posible para el desarrollador añadir nuevos objetos. Podemos solucionar esto cambiando el tipo </w:t>
+      </w:r>
+      <w:proofErr w:type="spellStart"/>
+      <w:r>
+        <w:rPr>
+          <w:rStyle w:val="Textoennegrita"/>
+        </w:rPr>
+        <w:t>List</w:t>
+      </w:r>
+      <w:proofErr w:type="spellEnd"/>
+      <w:r>
+        <w:t xml:space="preserve"> por </w:t>
+      </w:r>
+      <w:proofErr w:type="spellStart"/>
+      <w:r>
+        <w:rPr>
+          <w:rStyle w:val="Textoennegrita"/>
+        </w:rPr>
+        <w:t>IReadOnlyList</w:t>
+      </w:r>
+      <w:proofErr w:type="spellEnd"/>
+      <w:r>
+        <w:t>.</w:t>
       </w:r>
     </w:p>
     <w:p>
@@ -8570,23 +8442,52 @@
         <w:pStyle w:val="NormalWeb"/>
       </w:pPr>
       <w:r>
-        <w:t>Las llaves en los diccionarios son únicas.</w:t>
-      </w:r>
-    </w:p>
-    <w:p>
-      <w:pPr>
-        <w:jc w:val="center"/>
-      </w:pPr>
+        <w:t xml:space="preserve">Recuerda que una buena </w:t>
+      </w:r>
+      <w:proofErr w:type="spellStart"/>
+      <w:r>
+        <w:t>practica</w:t>
+      </w:r>
+      <w:proofErr w:type="spellEnd"/>
+      <w:r>
+        <w:t xml:space="preserve"> para las listas de datos que son de manera </w:t>
+      </w:r>
+      <w:proofErr w:type="spellStart"/>
+      <w:r>
+        <w:t>publica</w:t>
+      </w:r>
+      <w:proofErr w:type="spellEnd"/>
+      <w:r>
+        <w:t xml:space="preserve"> es regresar un tipo de lista genérico, como </w:t>
+      </w:r>
+      <w:proofErr w:type="spellStart"/>
+      <w:r>
+        <w:t>IEnumerable</w:t>
+      </w:r>
+      <w:proofErr w:type="spellEnd"/>
+      <w:r>
+        <w:t xml:space="preserve"> y en los casos donde serán de solo lectura regresar un tipo </w:t>
+      </w:r>
+      <w:proofErr w:type="spellStart"/>
+      <w:r>
+        <w:t>IReadOnlyList</w:t>
+      </w:r>
+      <w:proofErr w:type="spellEnd"/>
+      <w:r>
+        <w:t>.</w:t>
+      </w:r>
+    </w:p>
+    <w:p>
       <w:r>
         <w:rPr>
           <w:noProof/>
         </w:rPr>
         <w:lastRenderedPageBreak/>
         <w:drawing>
-          <wp:inline distT="0" distB="0" distL="0" distR="0" wp14:anchorId="5BFC5E28" wp14:editId="7BB506E9">
-            <wp:extent cx="6200775" cy="1285875"/>
-            <wp:effectExtent l="0" t="0" r="9525" b="9525"/>
-            <wp:docPr id="45" name="Imagen 45"/>
+          <wp:inline distT="0" distB="0" distL="0" distR="0" wp14:anchorId="02974BD6" wp14:editId="01451575">
+            <wp:extent cx="6515100" cy="2781300"/>
+            <wp:effectExtent l="0" t="0" r="0" b="0"/>
+            <wp:docPr id="40" name="Imagen 40"/>
             <wp:cNvGraphicFramePr>
               <a:graphicFrameLocks xmlns:a="http://schemas.openxmlformats.org/drawingml/2006/main" noChangeAspect="1"/>
             </wp:cNvGraphicFramePr>
@@ -8606,7 +8507,7 @@
                   <pic:spPr>
                     <a:xfrm>
                       <a:off x="0" y="0"/>
-                      <a:ext cx="6200775" cy="1285875"/>
+                      <a:ext cx="6515100" cy="2781300"/>
                     </a:xfrm>
                     <a:prstGeom prst="rect">
                       <a:avLst/>
@@ -8628,10 +8529,10 @@
           <w:noProof/>
         </w:rPr>
         <w:drawing>
-          <wp:inline distT="0" distB="0" distL="0" distR="0" wp14:anchorId="6AD70570" wp14:editId="55F89000">
-            <wp:extent cx="2971800" cy="1009650"/>
-            <wp:effectExtent l="0" t="0" r="0" b="0"/>
-            <wp:docPr id="49" name="Imagen 49"/>
+          <wp:inline distT="0" distB="0" distL="0" distR="0" wp14:anchorId="5254CC46" wp14:editId="1A2D6EB2">
+            <wp:extent cx="3152775" cy="428625"/>
+            <wp:effectExtent l="0" t="0" r="9525" b="9525"/>
+            <wp:docPr id="43" name="Imagen 43"/>
             <wp:cNvGraphicFramePr>
               <a:graphicFrameLocks xmlns:a="http://schemas.openxmlformats.org/drawingml/2006/main" noChangeAspect="1"/>
             </wp:cNvGraphicFramePr>
@@ -8651,7 +8552,7 @@
                   <pic:spPr>
                     <a:xfrm>
                       <a:off x="0" y="0"/>
-                      <a:ext cx="2971800" cy="1009650"/>
+                      <a:ext cx="3152775" cy="428625"/>
                     </a:xfrm>
                     <a:prstGeom prst="rect">
                       <a:avLst/>
@@ -8666,6 +8567,157 @@
     </w:p>
     <w:p>
       <w:pPr>
+        <w:pStyle w:val="Ttulo1"/>
+      </w:pPr>
+      <w:r>
+        <w:t>Diccionario Polimórfico</w:t>
+      </w:r>
+    </w:p>
+    <w:p>
+      <w:pPr>
+        <w:pStyle w:val="NormalWeb"/>
+      </w:pPr>
+      <w:r>
+        <w:t xml:space="preserve">El objeto tipo </w:t>
+      </w:r>
+      <w:proofErr w:type="spellStart"/>
+      <w:r>
+        <w:t>Dictionary</w:t>
+      </w:r>
+      <w:proofErr w:type="spellEnd"/>
+      <w:r>
+        <w:t xml:space="preserve"> necesita dos parámetros, el primero es la llave y el segundo es el contenido. Haciendo que la instancia de un </w:t>
+      </w:r>
+      <w:proofErr w:type="spellStart"/>
+      <w:r>
+        <w:t>Dictionary</w:t>
+      </w:r>
+      <w:proofErr w:type="spellEnd"/>
+      <w:r>
+        <w:t xml:space="preserve"> quede de la siguiente forma:</w:t>
+      </w:r>
+    </w:p>
+    <w:p>
+      <w:pPr>
+        <w:pStyle w:val="HTMLconformatoprevio"/>
+        <w:rPr>
+          <w:rStyle w:val="CdigoHTML"/>
+          <w:lang w:val="en-US"/>
+        </w:rPr>
+      </w:pPr>
+      <w:r>
+        <w:rPr>
+          <w:rStyle w:val="CdigoHTML"/>
+          <w:lang w:val="en-US"/>
+        </w:rPr>
+        <w:t>Dictionary&lt;</w:t>
+      </w:r>
+      <w:r>
+        <w:rPr>
+          <w:rStyle w:val="hljs-keyword"/>
+          <w:lang w:val="en-US"/>
+        </w:rPr>
+        <w:t>int</w:t>
+      </w:r>
+      <w:r>
+        <w:rPr>
+          <w:rStyle w:val="CdigoHTML"/>
+          <w:lang w:val="en-US"/>
+        </w:rPr>
+        <w:t xml:space="preserve">, </w:t>
+      </w:r>
+      <w:r>
+        <w:rPr>
+          <w:rStyle w:val="hljs-builtin"/>
+          <w:lang w:val="en-US"/>
+        </w:rPr>
+        <w:t>string</w:t>
+      </w:r>
+      <w:r>
+        <w:rPr>
+          <w:rStyle w:val="CdigoHTML"/>
+          <w:lang w:val="en-US"/>
+        </w:rPr>
+        <w:t xml:space="preserve">&gt; </w:t>
+      </w:r>
+      <w:proofErr w:type="spellStart"/>
+      <w:r>
+        <w:rPr>
+          <w:rStyle w:val="CdigoHTML"/>
+          <w:lang w:val="en-US"/>
+        </w:rPr>
+        <w:t>diccionario</w:t>
+      </w:r>
+      <w:proofErr w:type="spellEnd"/>
+      <w:r>
+        <w:rPr>
+          <w:rStyle w:val="CdigoHTML"/>
+          <w:lang w:val="en-US"/>
+        </w:rPr>
+        <w:t xml:space="preserve"> = </w:t>
+      </w:r>
+      <w:r>
+        <w:rPr>
+          <w:rStyle w:val="hljs-keyword"/>
+          <w:lang w:val="en-US"/>
+        </w:rPr>
+        <w:t>new</w:t>
+      </w:r>
+      <w:r>
+        <w:rPr>
+          <w:rStyle w:val="CdigoHTML"/>
+          <w:lang w:val="en-US"/>
+        </w:rPr>
+        <w:t xml:space="preserve"> Dictionary&lt;</w:t>
+      </w:r>
+      <w:r>
+        <w:rPr>
+          <w:rStyle w:val="hljs-keyword"/>
+          <w:lang w:val="en-US"/>
+        </w:rPr>
+        <w:t>int</w:t>
+      </w:r>
+      <w:r>
+        <w:rPr>
+          <w:rStyle w:val="CdigoHTML"/>
+          <w:lang w:val="en-US"/>
+        </w:rPr>
+        <w:t xml:space="preserve">, </w:t>
+      </w:r>
+      <w:r>
+        <w:rPr>
+          <w:rStyle w:val="hljs-builtin"/>
+          <w:lang w:val="en-US"/>
+        </w:rPr>
+        <w:t>string</w:t>
+      </w:r>
+      <w:proofErr w:type="gramStart"/>
+      <w:r>
+        <w:rPr>
+          <w:rStyle w:val="CdigoHTML"/>
+          <w:lang w:val="en-US"/>
+        </w:rPr>
+        <w:t>&gt;(</w:t>
+      </w:r>
+      <w:proofErr w:type="gramEnd"/>
+      <w:r>
+        <w:rPr>
+          <w:rStyle w:val="CdigoHTML"/>
+          <w:lang w:val="en-US"/>
+        </w:rPr>
+        <w:t>);</w:t>
+      </w:r>
+    </w:p>
+    <w:p>
+      <w:pPr>
+        <w:pStyle w:val="NormalWeb"/>
+      </w:pPr>
+      <w:r>
+        <w:t>Las llaves en los diccionarios son únicas.</w:t>
+      </w:r>
+    </w:p>
+    <w:p>
+      <w:pPr>
         <w:jc w:val="center"/>
       </w:pPr>
       <w:r>
@@ -8673,10 +8725,10 @@
           <w:noProof/>
         </w:rPr>
         <w:drawing>
-          <wp:inline distT="0" distB="0" distL="0" distR="0" wp14:anchorId="3BB922A6" wp14:editId="4872FB31">
-            <wp:extent cx="6858000" cy="1543685"/>
-            <wp:effectExtent l="0" t="0" r="0" b="0"/>
-            <wp:docPr id="59" name="Imagen 59"/>
+          <wp:inline distT="0" distB="0" distL="0" distR="0" wp14:anchorId="5BFC5E28" wp14:editId="7BB506E9">
+            <wp:extent cx="6200775" cy="1285875"/>
+            <wp:effectExtent l="0" t="0" r="9525" b="9525"/>
+            <wp:docPr id="45" name="Imagen 45"/>
             <wp:cNvGraphicFramePr>
               <a:graphicFrameLocks xmlns:a="http://schemas.openxmlformats.org/drawingml/2006/main" noChangeAspect="1"/>
             </wp:cNvGraphicFramePr>
@@ -8696,7 +8748,7 @@
                   <pic:spPr>
                     <a:xfrm>
                       <a:off x="0" y="0"/>
-                      <a:ext cx="6858000" cy="1543685"/>
+                      <a:ext cx="6200775" cy="1285875"/>
                     </a:xfrm>
                     <a:prstGeom prst="rect">
                       <a:avLst/>
@@ -8713,266 +8765,15 @@
       <w:pPr>
         <w:jc w:val="center"/>
       </w:pPr>
-    </w:p>
-    <w:p>
-      <w:pPr>
-        <w:pStyle w:val="Ttulo1"/>
-      </w:pPr>
-    </w:p>
-    <w:p>
-      <w:pPr>
-        <w:pStyle w:val="Ttulo1"/>
-      </w:pPr>
-    </w:p>
-    <w:p>
-      <w:pPr>
-        <w:pStyle w:val="Ttulo1"/>
-      </w:pPr>
-    </w:p>
-    <w:p>
-      <w:pPr>
-        <w:pStyle w:val="Ttulo1"/>
-      </w:pPr>
-    </w:p>
-    <w:p>
-      <w:pPr>
-        <w:pStyle w:val="Ttulo1"/>
-      </w:pPr>
-    </w:p>
-    <w:p>
-      <w:pPr>
-        <w:pStyle w:val="Ttulo1"/>
-      </w:pPr>
-      <w:r>
-        <w:t>Estructuras Simples en lugar de clases.</w:t>
-      </w:r>
-    </w:p>
-    <w:p>
-      <w:pPr>
-        <w:pStyle w:val="NormalWeb"/>
-      </w:pPr>
-      <w:r>
-        <w:t>En este caso se crean unas constantes que pueden ser creadas también en una clase. Pero en lugar de crearlas como una clase se puede crear como se visualiza en la imagen con la palabra clave “</w:t>
-      </w:r>
-      <w:proofErr w:type="spellStart"/>
-      <w:r>
-        <w:rPr>
-          <w:b/>
-          <w:bCs/>
-          <w:i/>
-          <w:iCs/>
-        </w:rPr>
-        <w:t>struct</w:t>
-      </w:r>
-      <w:proofErr w:type="spellEnd"/>
-      <w:r>
-        <w:t>”</w:t>
-      </w:r>
-    </w:p>
-    <w:p>
-      <w:pPr>
-        <w:spacing w:before="100" w:beforeAutospacing="1" w:after="100" w:afterAutospacing="1" w:line="240" w:lineRule="auto"/>
-        <w:rPr>
-          <w:rFonts w:ascii="Times New Roman" w:eastAsia="Times New Roman" w:hAnsi="Times New Roman" w:cs="Times New Roman"/>
-          <w:sz w:val="24"/>
-          <w:szCs w:val="24"/>
-          <w:lang w:eastAsia="es-CO"/>
-        </w:rPr>
-      </w:pPr>
-      <w:r>
-        <w:rPr>
-          <w:rFonts w:ascii="Times New Roman" w:eastAsia="Times New Roman" w:hAnsi="Times New Roman" w:cs="Times New Roman"/>
-          <w:sz w:val="24"/>
-          <w:szCs w:val="24"/>
-          <w:lang w:eastAsia="es-CO"/>
-        </w:rPr>
-        <w:t>Las estructuras son un tipo de clase que pueden ser usadas para almacenar objetos que directamente contienen datos, uno de sus usos es pequeñas estructuras de datos y para los diccionarios como es el caso de la clase.</w:t>
-      </w:r>
-    </w:p>
-    <w:p>
-      <w:pPr>
-        <w:spacing w:before="100" w:beforeAutospacing="1" w:after="100" w:afterAutospacing="1" w:line="240" w:lineRule="auto"/>
-        <w:rPr>
-          <w:rFonts w:ascii="Times New Roman" w:eastAsia="Times New Roman" w:hAnsi="Times New Roman" w:cs="Times New Roman"/>
-          <w:sz w:val="24"/>
-          <w:szCs w:val="24"/>
-          <w:lang w:eastAsia="es-CO"/>
-        </w:rPr>
-      </w:pPr>
-      <w:r>
-        <w:rPr>
-          <w:rFonts w:ascii="Times New Roman" w:eastAsia="Times New Roman" w:hAnsi="Times New Roman" w:cs="Times New Roman"/>
-          <w:sz w:val="24"/>
-          <w:szCs w:val="24"/>
-          <w:lang w:eastAsia="es-CO"/>
-        </w:rPr>
-        <w:t>Estas son algunas de las características de las estructuras:</w:t>
-      </w:r>
-    </w:p>
-    <w:p>
-      <w:pPr>
-        <w:spacing w:before="100" w:beforeAutospacing="1" w:after="100" w:afterAutospacing="1" w:line="240" w:lineRule="auto"/>
-        <w:rPr>
-          <w:rFonts w:ascii="Times New Roman" w:eastAsia="Times New Roman" w:hAnsi="Times New Roman" w:cs="Times New Roman"/>
-          <w:sz w:val="24"/>
-          <w:szCs w:val="24"/>
-          <w:lang w:eastAsia="es-CO"/>
-        </w:rPr>
-      </w:pPr>
-      <w:r>
-        <w:rPr>
-          <w:rFonts w:ascii="Times New Roman" w:eastAsia="Times New Roman" w:hAnsi="Times New Roman" w:cs="Times New Roman"/>
-          <w:sz w:val="24"/>
-          <w:szCs w:val="24"/>
-          <w:lang w:eastAsia="es-CO"/>
-        </w:rPr>
-        <w:lastRenderedPageBreak/>
-        <w:t>• No pueden tener un constructor sin parámetros.</w:t>
-      </w:r>
-      <w:r>
-        <w:rPr>
-          <w:rFonts w:ascii="Times New Roman" w:eastAsia="Times New Roman" w:hAnsi="Times New Roman" w:cs="Times New Roman"/>
-          <w:sz w:val="24"/>
-          <w:szCs w:val="24"/>
-          <w:lang w:eastAsia="es-CO"/>
-        </w:rPr>
-        <w:br/>
-        <w:t>• Guardan los valores y no la referencia a la memoria como es el caso de las clases.</w:t>
-      </w:r>
-      <w:r>
-        <w:rPr>
-          <w:rFonts w:ascii="Times New Roman" w:eastAsia="Times New Roman" w:hAnsi="Times New Roman" w:cs="Times New Roman"/>
-          <w:sz w:val="24"/>
-          <w:szCs w:val="24"/>
-          <w:lang w:eastAsia="es-CO"/>
-        </w:rPr>
-        <w:br/>
-        <w:t>• Pueden ser instanciadas sin usar new.</w:t>
-      </w:r>
-      <w:r>
-        <w:rPr>
-          <w:rFonts w:ascii="Times New Roman" w:eastAsia="Times New Roman" w:hAnsi="Times New Roman" w:cs="Times New Roman"/>
-          <w:sz w:val="24"/>
-          <w:szCs w:val="24"/>
-          <w:lang w:eastAsia="es-CO"/>
-        </w:rPr>
-        <w:br/>
-        <w:t xml:space="preserve">• No pueden heredar de otras estructuras o </w:t>
-      </w:r>
-      <w:proofErr w:type="gramStart"/>
-      <w:r>
-        <w:rPr>
-          <w:rFonts w:ascii="Times New Roman" w:eastAsia="Times New Roman" w:hAnsi="Times New Roman" w:cs="Times New Roman"/>
-          <w:sz w:val="24"/>
-          <w:szCs w:val="24"/>
-          <w:lang w:eastAsia="es-CO"/>
-        </w:rPr>
-        <w:t>clases</w:t>
-      </w:r>
-      <w:proofErr w:type="gramEnd"/>
-      <w:r>
-        <w:rPr>
-          <w:rFonts w:ascii="Times New Roman" w:eastAsia="Times New Roman" w:hAnsi="Times New Roman" w:cs="Times New Roman"/>
-          <w:sz w:val="24"/>
-          <w:szCs w:val="24"/>
-          <w:lang w:eastAsia="es-CO"/>
-        </w:rPr>
-        <w:t xml:space="preserve"> pero si implementar interfaces.</w:t>
-      </w:r>
-      <w:r>
-        <w:rPr>
-          <w:rFonts w:ascii="Times New Roman" w:eastAsia="Times New Roman" w:hAnsi="Times New Roman" w:cs="Times New Roman"/>
-          <w:sz w:val="24"/>
-          <w:szCs w:val="24"/>
-          <w:lang w:eastAsia="es-CO"/>
-        </w:rPr>
-        <w:br/>
-        <w:t xml:space="preserve">• Los modificadores </w:t>
-      </w:r>
-      <w:proofErr w:type="spellStart"/>
-      <w:r>
-        <w:rPr>
-          <w:rFonts w:ascii="Times New Roman" w:eastAsia="Times New Roman" w:hAnsi="Times New Roman" w:cs="Times New Roman"/>
-          <w:sz w:val="24"/>
-          <w:szCs w:val="24"/>
-          <w:lang w:eastAsia="es-CO"/>
-        </w:rPr>
-        <w:t>abstract</w:t>
-      </w:r>
-      <w:proofErr w:type="spellEnd"/>
-      <w:r>
-        <w:rPr>
-          <w:rFonts w:ascii="Times New Roman" w:eastAsia="Times New Roman" w:hAnsi="Times New Roman" w:cs="Times New Roman"/>
-          <w:sz w:val="24"/>
-          <w:szCs w:val="24"/>
-          <w:lang w:eastAsia="es-CO"/>
-        </w:rPr>
-        <w:t xml:space="preserve"> y </w:t>
-      </w:r>
-      <w:proofErr w:type="spellStart"/>
-      <w:r>
-        <w:rPr>
-          <w:rFonts w:ascii="Times New Roman" w:eastAsia="Times New Roman" w:hAnsi="Times New Roman" w:cs="Times New Roman"/>
-          <w:sz w:val="24"/>
-          <w:szCs w:val="24"/>
-          <w:lang w:eastAsia="es-CO"/>
-        </w:rPr>
-        <w:t>sealed</w:t>
-      </w:r>
-      <w:proofErr w:type="spellEnd"/>
-      <w:r>
-        <w:rPr>
-          <w:rFonts w:ascii="Times New Roman" w:eastAsia="Times New Roman" w:hAnsi="Times New Roman" w:cs="Times New Roman"/>
-          <w:sz w:val="24"/>
-          <w:szCs w:val="24"/>
-          <w:lang w:eastAsia="es-CO"/>
-        </w:rPr>
-        <w:t xml:space="preserve"> no pueden usarse en ellas.</w:t>
-      </w:r>
-      <w:r>
-        <w:rPr>
-          <w:rFonts w:ascii="Times New Roman" w:eastAsia="Times New Roman" w:hAnsi="Times New Roman" w:cs="Times New Roman"/>
-          <w:sz w:val="24"/>
-          <w:szCs w:val="24"/>
-          <w:lang w:eastAsia="es-CO"/>
-        </w:rPr>
-        <w:br/>
-        <w:t xml:space="preserve">• Se les puede asignar </w:t>
-      </w:r>
-      <w:proofErr w:type="spellStart"/>
-      <w:r>
-        <w:rPr>
-          <w:rFonts w:ascii="Times New Roman" w:eastAsia="Times New Roman" w:hAnsi="Times New Roman" w:cs="Times New Roman"/>
-          <w:sz w:val="24"/>
-          <w:szCs w:val="24"/>
-          <w:lang w:eastAsia="es-CO"/>
-        </w:rPr>
-        <w:t>null</w:t>
-      </w:r>
-      <w:proofErr w:type="spellEnd"/>
-      <w:r>
-        <w:rPr>
-          <w:rFonts w:ascii="Times New Roman" w:eastAsia="Times New Roman" w:hAnsi="Times New Roman" w:cs="Times New Roman"/>
-          <w:sz w:val="24"/>
-          <w:szCs w:val="24"/>
-          <w:lang w:eastAsia="es-CO"/>
-        </w:rPr>
-        <w:t xml:space="preserve"> como valor.</w:t>
-      </w:r>
-    </w:p>
-    <w:p>
-      <w:pPr>
-        <w:pStyle w:val="NormalWeb"/>
-      </w:pPr>
       <w:r>
         <w:rPr>
           <w:noProof/>
         </w:rPr>
         <w:drawing>
-          <wp:inline distT="0" distB="0" distL="0" distR="0" wp14:anchorId="7E1B6C2D" wp14:editId="7D11F155">
-            <wp:extent cx="6772275" cy="3724275"/>
-            <wp:effectExtent l="0" t="0" r="9525" b="9525"/>
-            <wp:docPr id="60" name="Imagen 60"/>
+          <wp:inline distT="0" distB="0" distL="0" distR="0" wp14:anchorId="6AD70570" wp14:editId="55F89000">
+            <wp:extent cx="2971800" cy="1009650"/>
+            <wp:effectExtent l="0" t="0" r="0" b="0"/>
+            <wp:docPr id="49" name="Imagen 49"/>
             <wp:cNvGraphicFramePr>
               <a:graphicFrameLocks xmlns:a="http://schemas.openxmlformats.org/drawingml/2006/main" noChangeAspect="1"/>
             </wp:cNvGraphicFramePr>
@@ -8992,7 +8793,7 @@
                   <pic:spPr>
                     <a:xfrm>
                       <a:off x="0" y="0"/>
-                      <a:ext cx="6772275" cy="3724275"/>
+                      <a:ext cx="2971800" cy="1009650"/>
                     </a:xfrm>
                     <a:prstGeom prst="rect">
                       <a:avLst/>
@@ -9007,129 +8808,18 @@
     </w:p>
     <w:p>
       <w:pPr>
-        <w:pStyle w:val="NormalWeb"/>
-      </w:pPr>
-    </w:p>
-    <w:p>
-      <w:pPr>
-        <w:pStyle w:val="NormalWeb"/>
-      </w:pPr>
-    </w:p>
-    <w:p>
-      <w:pPr>
-        <w:pStyle w:val="Ttulo1"/>
-      </w:pPr>
-    </w:p>
-    <w:p>
-      <w:pPr>
-        <w:pStyle w:val="Ttulo1"/>
-      </w:pPr>
-    </w:p>
-    <w:p>
-      <w:pPr>
-        <w:pStyle w:val="Ttulo1"/>
-      </w:pPr>
-      <w:r>
-        <w:t>Uso de numeraciones en</w:t>
-      </w:r>
-      <w:bookmarkStart w:id="1" w:name="_Hlk45052642"/>
-      <w:r>
-        <w:t xml:space="preserve"> diccionario</w:t>
-      </w:r>
-      <w:bookmarkEnd w:id="1"/>
-    </w:p>
-    <w:p>
-      <w:pPr>
-        <w:pStyle w:val="NormalWeb"/>
-      </w:pPr>
-      <w:r>
-        <w:t xml:space="preserve">Teniendo un diccionario que sus llaves sean de tipo </w:t>
-      </w:r>
-      <w:proofErr w:type="spellStart"/>
-      <w:r>
-        <w:t>string</w:t>
-      </w:r>
-      <w:proofErr w:type="spellEnd"/>
-      <w:r>
-        <w:t xml:space="preserve"> vamos a encontrarnos con un problema al momento de programar: podríamos equivocarnos en el nombre de la llave escribiendo “cursos” en lugar de “Cursos”, esto ocasionaría que estemos accediendo a un lugar distinto del diccionario.</w:t>
-      </w:r>
-    </w:p>
-    <w:p>
-      <w:pPr>
-        <w:pStyle w:val="NormalWeb"/>
-      </w:pPr>
-      <w:r>
-        <w:t xml:space="preserve">Para solucionar nuestro problema podemos hacer uso de variables constantes, pero solamente funcionaria dentro del fragmento de código actual. Una mejor solución </w:t>
-      </w:r>
-      <w:proofErr w:type="spellStart"/>
-      <w:r>
-        <w:t>seria</w:t>
-      </w:r>
-      <w:proofErr w:type="spellEnd"/>
-      <w:r>
-        <w:t xml:space="preserve"> hacer uso de un </w:t>
-      </w:r>
-      <w:proofErr w:type="spellStart"/>
-      <w:r>
-        <w:rPr>
-          <w:rStyle w:val="Textoennegrita"/>
-        </w:rPr>
-        <w:t>enum</w:t>
-      </w:r>
-      <w:proofErr w:type="spellEnd"/>
-      <w:r>
-        <w:t xml:space="preserve"> con los distintos nombres de las llaves y cambiar el tipo de la llave del diccionario de </w:t>
-      </w:r>
-      <w:proofErr w:type="spellStart"/>
-      <w:r>
-        <w:t>string</w:t>
-      </w:r>
-      <w:proofErr w:type="spellEnd"/>
-      <w:r>
-        <w:t xml:space="preserve"> a </w:t>
-      </w:r>
-      <w:proofErr w:type="spellStart"/>
-      <w:r>
-        <w:t>enum</w:t>
-      </w:r>
-      <w:proofErr w:type="spellEnd"/>
-      <w:r>
-        <w:t>.</w:t>
-      </w:r>
-    </w:p>
-    <w:p>
-      <w:pPr>
-        <w:pStyle w:val="Ttulo1"/>
-      </w:pPr>
-    </w:p>
-    <w:p>
-      <w:pPr>
-        <w:pStyle w:val="Ttulo1"/>
-      </w:pPr>
-    </w:p>
-    <w:p>
-      <w:pPr>
-        <w:pStyle w:val="Ttulo1"/>
-      </w:pPr>
-    </w:p>
-    <w:p>
-      <w:pPr>
-        <w:pStyle w:val="Ttulo1"/>
-      </w:pPr>
-      <w:r>
-        <w:t>Declaración de constantes</w:t>
-      </w:r>
-    </w:p>
-    <w:p>
+        <w:jc w:val="center"/>
+      </w:pPr>
       <w:r>
         <w:rPr>
           <w:noProof/>
         </w:rPr>
+        <w:lastRenderedPageBreak/>
         <w:drawing>
-          <wp:inline distT="0" distB="0" distL="0" distR="0" wp14:anchorId="346434CD" wp14:editId="034A7E1C">
-            <wp:extent cx="6781800" cy="1000125"/>
-            <wp:effectExtent l="0" t="0" r="0" b="9525"/>
-            <wp:docPr id="61" name="Imagen 61"/>
+          <wp:inline distT="0" distB="0" distL="0" distR="0" wp14:anchorId="3BB922A6" wp14:editId="4872FB31">
+            <wp:extent cx="6858000" cy="1543685"/>
+            <wp:effectExtent l="0" t="0" r="0" b="0"/>
+            <wp:docPr id="59" name="Imagen 59"/>
             <wp:cNvGraphicFramePr>
               <a:graphicFrameLocks xmlns:a="http://schemas.openxmlformats.org/drawingml/2006/main" noChangeAspect="1"/>
             </wp:cNvGraphicFramePr>
@@ -9149,6 +8839,460 @@
                   <pic:spPr>
                     <a:xfrm>
                       <a:off x="0" y="0"/>
+                      <a:ext cx="6858000" cy="1543685"/>
+                    </a:xfrm>
+                    <a:prstGeom prst="rect">
+                      <a:avLst/>
+                    </a:prstGeom>
+                  </pic:spPr>
+                </pic:pic>
+              </a:graphicData>
+            </a:graphic>
+          </wp:inline>
+        </w:drawing>
+      </w:r>
+    </w:p>
+    <w:p>
+      <w:pPr>
+        <w:jc w:val="center"/>
+      </w:pPr>
+    </w:p>
+    <w:p>
+      <w:pPr>
+        <w:pStyle w:val="Ttulo1"/>
+      </w:pPr>
+    </w:p>
+    <w:p>
+      <w:pPr>
+        <w:pStyle w:val="Ttulo1"/>
+      </w:pPr>
+    </w:p>
+    <w:p>
+      <w:pPr>
+        <w:pStyle w:val="Ttulo1"/>
+      </w:pPr>
+    </w:p>
+    <w:p>
+      <w:pPr>
+        <w:pStyle w:val="Ttulo1"/>
+      </w:pPr>
+    </w:p>
+    <w:p>
+      <w:pPr>
+        <w:pStyle w:val="Ttulo1"/>
+      </w:pPr>
+    </w:p>
+    <w:p>
+      <w:pPr>
+        <w:pStyle w:val="Ttulo1"/>
+      </w:pPr>
+      <w:r>
+        <w:t>Estructuras Simples en lugar de clases.</w:t>
+      </w:r>
+    </w:p>
+    <w:p>
+      <w:pPr>
+        <w:pStyle w:val="NormalWeb"/>
+      </w:pPr>
+      <w:r>
+        <w:t>En este caso se crean unas constantes que pueden ser creadas también en una clase. Pero en lugar de crearlas como una clase se puede crear como se visualiza en la imagen con la palabra clave “</w:t>
+      </w:r>
+      <w:proofErr w:type="spellStart"/>
+      <w:r>
+        <w:rPr>
+          <w:b/>
+          <w:bCs/>
+          <w:i/>
+          <w:iCs/>
+        </w:rPr>
+        <w:t>struct</w:t>
+      </w:r>
+      <w:proofErr w:type="spellEnd"/>
+      <w:r>
+        <w:t>”</w:t>
+      </w:r>
+    </w:p>
+    <w:p>
+      <w:pPr>
+        <w:spacing w:before="100" w:beforeAutospacing="1" w:after="100" w:afterAutospacing="1" w:line="240" w:lineRule="auto"/>
+        <w:rPr>
+          <w:rFonts w:ascii="Times New Roman" w:eastAsia="Times New Roman" w:hAnsi="Times New Roman" w:cs="Times New Roman"/>
+          <w:sz w:val="24"/>
+          <w:szCs w:val="24"/>
+          <w:lang w:eastAsia="es-CO"/>
+        </w:rPr>
+      </w:pPr>
+      <w:r>
+        <w:rPr>
+          <w:rFonts w:ascii="Times New Roman" w:eastAsia="Times New Roman" w:hAnsi="Times New Roman" w:cs="Times New Roman"/>
+          <w:sz w:val="24"/>
+          <w:szCs w:val="24"/>
+          <w:lang w:eastAsia="es-CO"/>
+        </w:rPr>
+        <w:t>Las estructuras son un tipo de clase que pueden ser usadas para almacenar objetos que directamente contienen datos, uno de sus usos es pequeñas estructuras de datos y para los diccionarios como es el caso de la clase.</w:t>
+      </w:r>
+    </w:p>
+    <w:p>
+      <w:pPr>
+        <w:spacing w:before="100" w:beforeAutospacing="1" w:after="100" w:afterAutospacing="1" w:line="240" w:lineRule="auto"/>
+        <w:rPr>
+          <w:rFonts w:ascii="Times New Roman" w:eastAsia="Times New Roman" w:hAnsi="Times New Roman" w:cs="Times New Roman"/>
+          <w:sz w:val="24"/>
+          <w:szCs w:val="24"/>
+          <w:lang w:eastAsia="es-CO"/>
+        </w:rPr>
+      </w:pPr>
+      <w:r>
+        <w:rPr>
+          <w:rFonts w:ascii="Times New Roman" w:eastAsia="Times New Roman" w:hAnsi="Times New Roman" w:cs="Times New Roman"/>
+          <w:sz w:val="24"/>
+          <w:szCs w:val="24"/>
+          <w:lang w:eastAsia="es-CO"/>
+        </w:rPr>
+        <w:t>Estas son algunas de las características de las estructuras:</w:t>
+      </w:r>
+    </w:p>
+    <w:p>
+      <w:pPr>
+        <w:spacing w:before="100" w:beforeAutospacing="1" w:after="100" w:afterAutospacing="1" w:line="240" w:lineRule="auto"/>
+        <w:rPr>
+          <w:rFonts w:ascii="Times New Roman" w:eastAsia="Times New Roman" w:hAnsi="Times New Roman" w:cs="Times New Roman"/>
+          <w:sz w:val="24"/>
+          <w:szCs w:val="24"/>
+          <w:lang w:eastAsia="es-CO"/>
+        </w:rPr>
+      </w:pPr>
+      <w:r>
+        <w:rPr>
+          <w:rFonts w:ascii="Times New Roman" w:eastAsia="Times New Roman" w:hAnsi="Times New Roman" w:cs="Times New Roman"/>
+          <w:sz w:val="24"/>
+          <w:szCs w:val="24"/>
+          <w:lang w:eastAsia="es-CO"/>
+        </w:rPr>
+        <w:t>• No pueden tener un constructor sin parámetros.</w:t>
+      </w:r>
+      <w:r>
+        <w:rPr>
+          <w:rFonts w:ascii="Times New Roman" w:eastAsia="Times New Roman" w:hAnsi="Times New Roman" w:cs="Times New Roman"/>
+          <w:sz w:val="24"/>
+          <w:szCs w:val="24"/>
+          <w:lang w:eastAsia="es-CO"/>
+        </w:rPr>
+        <w:br/>
+        <w:t>• Guardan los valores y no la referencia a la memoria como es el caso de las clases.</w:t>
+      </w:r>
+      <w:r>
+        <w:rPr>
+          <w:rFonts w:ascii="Times New Roman" w:eastAsia="Times New Roman" w:hAnsi="Times New Roman" w:cs="Times New Roman"/>
+          <w:sz w:val="24"/>
+          <w:szCs w:val="24"/>
+          <w:lang w:eastAsia="es-CO"/>
+        </w:rPr>
+        <w:br/>
+        <w:t>• Pueden ser instanciadas sin usar new.</w:t>
+      </w:r>
+      <w:r>
+        <w:rPr>
+          <w:rFonts w:ascii="Times New Roman" w:eastAsia="Times New Roman" w:hAnsi="Times New Roman" w:cs="Times New Roman"/>
+          <w:sz w:val="24"/>
+          <w:szCs w:val="24"/>
+          <w:lang w:eastAsia="es-CO"/>
+        </w:rPr>
+        <w:br/>
+        <w:t xml:space="preserve">• No pueden heredar de otras estructuras o </w:t>
+      </w:r>
+      <w:proofErr w:type="gramStart"/>
+      <w:r>
+        <w:rPr>
+          <w:rFonts w:ascii="Times New Roman" w:eastAsia="Times New Roman" w:hAnsi="Times New Roman" w:cs="Times New Roman"/>
+          <w:sz w:val="24"/>
+          <w:szCs w:val="24"/>
+          <w:lang w:eastAsia="es-CO"/>
+        </w:rPr>
+        <w:t>clases</w:t>
+      </w:r>
+      <w:proofErr w:type="gramEnd"/>
+      <w:r>
+        <w:rPr>
+          <w:rFonts w:ascii="Times New Roman" w:eastAsia="Times New Roman" w:hAnsi="Times New Roman" w:cs="Times New Roman"/>
+          <w:sz w:val="24"/>
+          <w:szCs w:val="24"/>
+          <w:lang w:eastAsia="es-CO"/>
+        </w:rPr>
+        <w:t xml:space="preserve"> pero si implementar interfaces.</w:t>
+      </w:r>
+      <w:r>
+        <w:rPr>
+          <w:rFonts w:ascii="Times New Roman" w:eastAsia="Times New Roman" w:hAnsi="Times New Roman" w:cs="Times New Roman"/>
+          <w:sz w:val="24"/>
+          <w:szCs w:val="24"/>
+          <w:lang w:eastAsia="es-CO"/>
+        </w:rPr>
+        <w:br/>
+        <w:t xml:space="preserve">• Los modificadores </w:t>
+      </w:r>
+      <w:proofErr w:type="spellStart"/>
+      <w:r>
+        <w:rPr>
+          <w:rFonts w:ascii="Times New Roman" w:eastAsia="Times New Roman" w:hAnsi="Times New Roman" w:cs="Times New Roman"/>
+          <w:sz w:val="24"/>
+          <w:szCs w:val="24"/>
+          <w:lang w:eastAsia="es-CO"/>
+        </w:rPr>
+        <w:t>abstract</w:t>
+      </w:r>
+      <w:proofErr w:type="spellEnd"/>
+      <w:r>
+        <w:rPr>
+          <w:rFonts w:ascii="Times New Roman" w:eastAsia="Times New Roman" w:hAnsi="Times New Roman" w:cs="Times New Roman"/>
+          <w:sz w:val="24"/>
+          <w:szCs w:val="24"/>
+          <w:lang w:eastAsia="es-CO"/>
+        </w:rPr>
+        <w:t xml:space="preserve"> y </w:t>
+      </w:r>
+      <w:proofErr w:type="spellStart"/>
+      <w:r>
+        <w:rPr>
+          <w:rFonts w:ascii="Times New Roman" w:eastAsia="Times New Roman" w:hAnsi="Times New Roman" w:cs="Times New Roman"/>
+          <w:sz w:val="24"/>
+          <w:szCs w:val="24"/>
+          <w:lang w:eastAsia="es-CO"/>
+        </w:rPr>
+        <w:t>sealed</w:t>
+      </w:r>
+      <w:proofErr w:type="spellEnd"/>
+      <w:r>
+        <w:rPr>
+          <w:rFonts w:ascii="Times New Roman" w:eastAsia="Times New Roman" w:hAnsi="Times New Roman" w:cs="Times New Roman"/>
+          <w:sz w:val="24"/>
+          <w:szCs w:val="24"/>
+          <w:lang w:eastAsia="es-CO"/>
+        </w:rPr>
+        <w:t xml:space="preserve"> no pueden usarse en ellas.</w:t>
+      </w:r>
+      <w:r>
+        <w:rPr>
+          <w:rFonts w:ascii="Times New Roman" w:eastAsia="Times New Roman" w:hAnsi="Times New Roman" w:cs="Times New Roman"/>
+          <w:sz w:val="24"/>
+          <w:szCs w:val="24"/>
+          <w:lang w:eastAsia="es-CO"/>
+        </w:rPr>
+        <w:br/>
+        <w:t xml:space="preserve">• Se les puede asignar </w:t>
+      </w:r>
+      <w:proofErr w:type="spellStart"/>
+      <w:r>
+        <w:rPr>
+          <w:rFonts w:ascii="Times New Roman" w:eastAsia="Times New Roman" w:hAnsi="Times New Roman" w:cs="Times New Roman"/>
+          <w:sz w:val="24"/>
+          <w:szCs w:val="24"/>
+          <w:lang w:eastAsia="es-CO"/>
+        </w:rPr>
+        <w:t>null</w:t>
+      </w:r>
+      <w:proofErr w:type="spellEnd"/>
+      <w:r>
+        <w:rPr>
+          <w:rFonts w:ascii="Times New Roman" w:eastAsia="Times New Roman" w:hAnsi="Times New Roman" w:cs="Times New Roman"/>
+          <w:sz w:val="24"/>
+          <w:szCs w:val="24"/>
+          <w:lang w:eastAsia="es-CO"/>
+        </w:rPr>
+        <w:t xml:space="preserve"> como valor.</w:t>
+      </w:r>
+    </w:p>
+    <w:p>
+      <w:pPr>
+        <w:pStyle w:val="NormalWeb"/>
+      </w:pPr>
+      <w:r>
+        <w:rPr>
+          <w:noProof/>
+        </w:rPr>
+        <w:lastRenderedPageBreak/>
+        <w:drawing>
+          <wp:inline distT="0" distB="0" distL="0" distR="0" wp14:anchorId="7E1B6C2D" wp14:editId="7D11F155">
+            <wp:extent cx="6772275" cy="3724275"/>
+            <wp:effectExtent l="0" t="0" r="9525" b="9525"/>
+            <wp:docPr id="60" name="Imagen 60"/>
+            <wp:cNvGraphicFramePr>
+              <a:graphicFrameLocks xmlns:a="http://schemas.openxmlformats.org/drawingml/2006/main" noChangeAspect="1"/>
+            </wp:cNvGraphicFramePr>
+            <a:graphic xmlns:a="http://schemas.openxmlformats.org/drawingml/2006/main">
+              <a:graphicData uri="http://schemas.openxmlformats.org/drawingml/2006/picture">
+                <pic:pic xmlns:pic="http://schemas.openxmlformats.org/drawingml/2006/picture">
+                  <pic:nvPicPr>
+                    <pic:cNvPr id="1" name=""/>
+                    <pic:cNvPicPr/>
+                  </pic:nvPicPr>
+                  <pic:blipFill>
+                    <a:blip r:embed="rId67"/>
+                    <a:stretch>
+                      <a:fillRect/>
+                    </a:stretch>
+                  </pic:blipFill>
+                  <pic:spPr>
+                    <a:xfrm>
+                      <a:off x="0" y="0"/>
+                      <a:ext cx="6772275" cy="3724275"/>
+                    </a:xfrm>
+                    <a:prstGeom prst="rect">
+                      <a:avLst/>
+                    </a:prstGeom>
+                  </pic:spPr>
+                </pic:pic>
+              </a:graphicData>
+            </a:graphic>
+          </wp:inline>
+        </w:drawing>
+      </w:r>
+    </w:p>
+    <w:p>
+      <w:pPr>
+        <w:pStyle w:val="NormalWeb"/>
+      </w:pPr>
+    </w:p>
+    <w:p>
+      <w:pPr>
+        <w:pStyle w:val="NormalWeb"/>
+      </w:pPr>
+    </w:p>
+    <w:p>
+      <w:pPr>
+        <w:pStyle w:val="Ttulo1"/>
+      </w:pPr>
+    </w:p>
+    <w:p>
+      <w:pPr>
+        <w:pStyle w:val="Ttulo1"/>
+      </w:pPr>
+    </w:p>
+    <w:p>
+      <w:pPr>
+        <w:pStyle w:val="Ttulo1"/>
+      </w:pPr>
+      <w:r>
+        <w:t>Uso de numeraciones en</w:t>
+      </w:r>
+      <w:bookmarkStart w:id="1" w:name="_Hlk45052642"/>
+      <w:r>
+        <w:t xml:space="preserve"> diccionario</w:t>
+      </w:r>
+      <w:bookmarkEnd w:id="1"/>
+    </w:p>
+    <w:p>
+      <w:pPr>
+        <w:pStyle w:val="NormalWeb"/>
+      </w:pPr>
+      <w:r>
+        <w:t xml:space="preserve">Teniendo un diccionario que sus llaves sean de tipo </w:t>
+      </w:r>
+      <w:proofErr w:type="spellStart"/>
+      <w:r>
+        <w:t>string</w:t>
+      </w:r>
+      <w:proofErr w:type="spellEnd"/>
+      <w:r>
+        <w:t xml:space="preserve"> vamos a encontrarnos con un problema al momento de programar: podríamos equivocarnos en el nombre de la llave escribiendo “cursos” en lugar de “Cursos”, esto ocasionaría que estemos accediendo a un lugar distinto del diccionario.</w:t>
+      </w:r>
+    </w:p>
+    <w:p>
+      <w:pPr>
+        <w:pStyle w:val="NormalWeb"/>
+      </w:pPr>
+      <w:r>
+        <w:t xml:space="preserve">Para solucionar nuestro problema podemos hacer uso de variables constantes, pero solamente funcionaria dentro del fragmento de código actual. Una mejor solución </w:t>
+      </w:r>
+      <w:proofErr w:type="spellStart"/>
+      <w:r>
+        <w:t>seria</w:t>
+      </w:r>
+      <w:proofErr w:type="spellEnd"/>
+      <w:r>
+        <w:t xml:space="preserve"> hacer uso de un </w:t>
+      </w:r>
+      <w:proofErr w:type="spellStart"/>
+      <w:r>
+        <w:rPr>
+          <w:rStyle w:val="Textoennegrita"/>
+        </w:rPr>
+        <w:t>enum</w:t>
+      </w:r>
+      <w:proofErr w:type="spellEnd"/>
+      <w:r>
+        <w:t xml:space="preserve"> con los distintos nombres de las llaves y cambiar el tipo de la llave del diccionario de </w:t>
+      </w:r>
+      <w:proofErr w:type="spellStart"/>
+      <w:r>
+        <w:t>string</w:t>
+      </w:r>
+      <w:proofErr w:type="spellEnd"/>
+      <w:r>
+        <w:t xml:space="preserve"> a </w:t>
+      </w:r>
+      <w:proofErr w:type="spellStart"/>
+      <w:r>
+        <w:t>enum</w:t>
+      </w:r>
+      <w:proofErr w:type="spellEnd"/>
+      <w:r>
+        <w:t>.</w:t>
+      </w:r>
+    </w:p>
+    <w:p>
+      <w:pPr>
+        <w:pStyle w:val="Ttulo1"/>
+      </w:pPr>
+    </w:p>
+    <w:p>
+      <w:pPr>
+        <w:pStyle w:val="Ttulo1"/>
+      </w:pPr>
+    </w:p>
+    <w:p>
+      <w:pPr>
+        <w:pStyle w:val="Ttulo1"/>
+      </w:pPr>
+    </w:p>
+    <w:p>
+      <w:pPr>
+        <w:pStyle w:val="Ttulo1"/>
+      </w:pPr>
+      <w:r>
+        <w:lastRenderedPageBreak/>
+        <w:t>Declaración de constantes</w:t>
+      </w:r>
+    </w:p>
+    <w:p>
+      <w:r>
+        <w:rPr>
+          <w:noProof/>
+        </w:rPr>
+        <w:drawing>
+          <wp:inline distT="0" distB="0" distL="0" distR="0" wp14:anchorId="346434CD" wp14:editId="034A7E1C">
+            <wp:extent cx="6781800" cy="1000125"/>
+            <wp:effectExtent l="0" t="0" r="0" b="9525"/>
+            <wp:docPr id="61" name="Imagen 61"/>
+            <wp:cNvGraphicFramePr>
+              <a:graphicFrameLocks xmlns:a="http://schemas.openxmlformats.org/drawingml/2006/main" noChangeAspect="1"/>
+            </wp:cNvGraphicFramePr>
+            <a:graphic xmlns:a="http://schemas.openxmlformats.org/drawingml/2006/main">
+              <a:graphicData uri="http://schemas.openxmlformats.org/drawingml/2006/picture">
+                <pic:pic xmlns:pic="http://schemas.openxmlformats.org/drawingml/2006/picture">
+                  <pic:nvPicPr>
+                    <pic:cNvPr id="1" name=""/>
+                    <pic:cNvPicPr/>
+                  </pic:nvPicPr>
+                  <pic:blipFill>
+                    <a:blip r:embed="rId68"/>
+                    <a:stretch>
+                      <a:fillRect/>
+                    </a:stretch>
+                  </pic:blipFill>
+                  <pic:spPr>
+                    <a:xfrm>
+                      <a:off x="0" y="0"/>
                       <a:ext cx="6781800" cy="1000125"/>
                     </a:xfrm>
                     <a:prstGeom prst="rect">
@@ -9321,7 +9465,7 @@
                     <pic:cNvPicPr/>
                   </pic:nvPicPr>
                   <pic:blipFill>
-                    <a:blip r:embed="rId67"/>
+                    <a:blip r:embed="rId69"/>
                     <a:stretch>
                       <a:fillRect/>
                     </a:stretch>
@@ -9770,7 +9914,7 @@
                     <pic:cNvPicPr/>
                   </pic:nvPicPr>
                   <pic:blipFill>
-                    <a:blip r:embed="rId68"/>
+                    <a:blip r:embed="rId70"/>
                     <a:stretch>
                       <a:fillRect/>
                     </a:stretch>
@@ -9866,371 +10010,6 @@
             <wp:extent cx="2419350" cy="990600"/>
             <wp:effectExtent l="0" t="0" r="0" b="0"/>
             <wp:docPr id="64" name="Imagen 64"/>
-            <wp:cNvGraphicFramePr>
-              <a:graphicFrameLocks xmlns:a="http://schemas.openxmlformats.org/drawingml/2006/main" noChangeAspect="1"/>
-            </wp:cNvGraphicFramePr>
-            <a:graphic xmlns:a="http://schemas.openxmlformats.org/drawingml/2006/main">
-              <a:graphicData uri="http://schemas.openxmlformats.org/drawingml/2006/picture">
-                <pic:pic xmlns:pic="http://schemas.openxmlformats.org/drawingml/2006/picture">
-                  <pic:nvPicPr>
-                    <pic:cNvPr id="1" name=""/>
-                    <pic:cNvPicPr/>
-                  </pic:nvPicPr>
-                  <pic:blipFill>
-                    <a:blip r:embed="rId69"/>
-                    <a:stretch>
-                      <a:fillRect/>
-                    </a:stretch>
-                  </pic:blipFill>
-                  <pic:spPr>
-                    <a:xfrm>
-                      <a:off x="0" y="0"/>
-                      <a:ext cx="2419350" cy="990600"/>
-                    </a:xfrm>
-                    <a:prstGeom prst="rect">
-                      <a:avLst/>
-                    </a:prstGeom>
-                  </pic:spPr>
-                </pic:pic>
-              </a:graphicData>
-            </a:graphic>
-          </wp:inline>
-        </w:drawing>
-      </w:r>
-    </w:p>
-    <w:p>
-      <w:pPr>
-        <w:jc w:val="center"/>
-      </w:pPr>
-    </w:p>
-    <w:p>
-      <w:pPr>
-        <w:rPr>
-          <w:rFonts w:ascii="Times New Roman" w:eastAsia="Times New Roman" w:hAnsi="Times New Roman" w:cs="Times New Roman"/>
-          <w:b/>
-          <w:bCs/>
-          <w:sz w:val="48"/>
-          <w:szCs w:val="48"/>
-          <w:lang w:eastAsia="es-CO"/>
-        </w:rPr>
-      </w:pPr>
-    </w:p>
-    <w:p>
-      <w:pPr>
-        <w:rPr>
-          <w:rFonts w:ascii="Times New Roman" w:eastAsia="Times New Roman" w:hAnsi="Times New Roman" w:cs="Times New Roman"/>
-          <w:b/>
-          <w:bCs/>
-          <w:sz w:val="48"/>
-          <w:szCs w:val="48"/>
-          <w:lang w:eastAsia="es-CO"/>
-        </w:rPr>
-      </w:pPr>
-    </w:p>
-    <w:p>
-      <w:pPr>
-        <w:rPr>
-          <w:rFonts w:ascii="Times New Roman" w:eastAsia="Times New Roman" w:hAnsi="Times New Roman" w:cs="Times New Roman"/>
-          <w:b/>
-          <w:bCs/>
-          <w:sz w:val="48"/>
-          <w:szCs w:val="48"/>
-          <w:lang w:eastAsia="es-CO"/>
-        </w:rPr>
-      </w:pPr>
-    </w:p>
-    <w:p>
-      <w:pPr>
-        <w:rPr>
-          <w:rFonts w:ascii="Times New Roman" w:eastAsia="Times New Roman" w:hAnsi="Times New Roman" w:cs="Times New Roman"/>
-          <w:b/>
-          <w:bCs/>
-          <w:sz w:val="48"/>
-          <w:szCs w:val="48"/>
-          <w:lang w:eastAsia="es-CO"/>
-        </w:rPr>
-      </w:pPr>
-    </w:p>
-    <w:p>
-      <w:pPr>
-        <w:rPr>
-          <w:rFonts w:ascii="Times New Roman" w:eastAsia="Times New Roman" w:hAnsi="Times New Roman" w:cs="Times New Roman"/>
-          <w:b/>
-          <w:bCs/>
-          <w:sz w:val="48"/>
-          <w:szCs w:val="48"/>
-          <w:lang w:eastAsia="es-CO"/>
-        </w:rPr>
-      </w:pPr>
-    </w:p>
-    <w:p>
-      <w:pPr>
-        <w:rPr>
-          <w:rFonts w:ascii="Times New Roman" w:eastAsia="Times New Roman" w:hAnsi="Times New Roman" w:cs="Times New Roman"/>
-          <w:b/>
-          <w:bCs/>
-          <w:sz w:val="48"/>
-          <w:szCs w:val="48"/>
-          <w:lang w:eastAsia="es-CO"/>
-        </w:rPr>
-      </w:pPr>
-    </w:p>
-    <w:p>
-      <w:pPr>
-        <w:rPr>
-          <w:rFonts w:ascii="Times New Roman" w:eastAsia="Times New Roman" w:hAnsi="Times New Roman" w:cs="Times New Roman"/>
-          <w:b/>
-          <w:bCs/>
-          <w:sz w:val="48"/>
-          <w:szCs w:val="48"/>
-          <w:lang w:eastAsia="es-CO"/>
-        </w:rPr>
-      </w:pPr>
-    </w:p>
-    <w:p>
-      <w:pPr>
-        <w:rPr>
-          <w:rFonts w:ascii="Times New Roman" w:eastAsia="Times New Roman" w:hAnsi="Times New Roman" w:cs="Times New Roman"/>
-          <w:b/>
-          <w:bCs/>
-          <w:sz w:val="48"/>
-          <w:szCs w:val="48"/>
-          <w:lang w:eastAsia="es-CO"/>
-        </w:rPr>
-      </w:pPr>
-    </w:p>
-    <w:p>
-      <w:pPr>
-        <w:rPr>
-          <w:rFonts w:ascii="Times New Roman" w:eastAsia="Times New Roman" w:hAnsi="Times New Roman" w:cs="Times New Roman"/>
-          <w:b/>
-          <w:bCs/>
-          <w:sz w:val="48"/>
-          <w:szCs w:val="48"/>
-          <w:lang w:eastAsia="es-CO"/>
-        </w:rPr>
-      </w:pPr>
-    </w:p>
-    <w:p>
-      <w:pPr>
-        <w:rPr>
-          <w:rFonts w:ascii="Times New Roman" w:eastAsia="Times New Roman" w:hAnsi="Times New Roman" w:cs="Times New Roman"/>
-          <w:b/>
-          <w:bCs/>
-          <w:sz w:val="48"/>
-          <w:szCs w:val="48"/>
-          <w:lang w:eastAsia="es-CO"/>
-        </w:rPr>
-      </w:pPr>
-    </w:p>
-    <w:p>
-      <w:pPr>
-        <w:rPr>
-          <w:rFonts w:ascii="Times New Roman" w:eastAsia="Times New Roman" w:hAnsi="Times New Roman" w:cs="Times New Roman"/>
-          <w:b/>
-          <w:bCs/>
-          <w:sz w:val="48"/>
-          <w:szCs w:val="48"/>
-          <w:lang w:eastAsia="es-CO"/>
-        </w:rPr>
-      </w:pPr>
-      <w:r>
-        <w:rPr>
-          <w:rFonts w:ascii="Times New Roman" w:eastAsia="Times New Roman" w:hAnsi="Times New Roman" w:cs="Times New Roman"/>
-          <w:b/>
-          <w:bCs/>
-          <w:sz w:val="48"/>
-          <w:szCs w:val="48"/>
-          <w:lang w:eastAsia="es-CO"/>
-        </w:rPr>
-        <w:t xml:space="preserve">Declaración de variables de salida </w:t>
-      </w:r>
-    </w:p>
-    <w:p>
-      <w:pPr>
-        <w:rPr>
-          <w:rFonts w:ascii="Times New Roman" w:eastAsia="Times New Roman" w:hAnsi="Times New Roman" w:cs="Times New Roman"/>
-          <w:sz w:val="24"/>
-          <w:szCs w:val="24"/>
-          <w:lang w:eastAsia="es-CO"/>
-        </w:rPr>
-      </w:pPr>
-      <w:r>
-        <w:rPr>
-          <w:rFonts w:ascii="Times New Roman" w:eastAsia="Times New Roman" w:hAnsi="Times New Roman" w:cs="Times New Roman"/>
-          <w:sz w:val="24"/>
-          <w:szCs w:val="24"/>
-          <w:lang w:eastAsia="es-CO"/>
-        </w:rPr>
-        <w:t xml:space="preserve">Dentro de un método puedo devolver una variable que se usó dentro del mismo. Para esto uso la palabra clase </w:t>
-      </w:r>
-      <w:proofErr w:type="spellStart"/>
-      <w:r>
-        <w:rPr>
-          <w:rFonts w:ascii="Times New Roman" w:eastAsia="Times New Roman" w:hAnsi="Times New Roman" w:cs="Times New Roman"/>
-          <w:b/>
-          <w:bCs/>
-          <w:sz w:val="24"/>
-          <w:szCs w:val="24"/>
-          <w:lang w:eastAsia="es-CO"/>
-        </w:rPr>
-        <w:t>out</w:t>
-      </w:r>
-      <w:proofErr w:type="spellEnd"/>
-      <w:r>
-        <w:rPr>
-          <w:rFonts w:ascii="Times New Roman" w:eastAsia="Times New Roman" w:hAnsi="Times New Roman" w:cs="Times New Roman"/>
-          <w:b/>
-          <w:bCs/>
-          <w:sz w:val="24"/>
-          <w:szCs w:val="24"/>
-          <w:lang w:eastAsia="es-CO"/>
-        </w:rPr>
-        <w:t xml:space="preserve"> </w:t>
-      </w:r>
-      <w:r>
-        <w:rPr>
-          <w:rFonts w:ascii="Times New Roman" w:eastAsia="Times New Roman" w:hAnsi="Times New Roman" w:cs="Times New Roman"/>
-          <w:sz w:val="24"/>
-          <w:szCs w:val="24"/>
-          <w:lang w:eastAsia="es-CO"/>
-        </w:rPr>
-        <w:t>luego el</w:t>
-      </w:r>
-      <w:r>
-        <w:rPr>
-          <w:rFonts w:ascii="Times New Roman" w:eastAsia="Times New Roman" w:hAnsi="Times New Roman" w:cs="Times New Roman"/>
-          <w:b/>
-          <w:bCs/>
-          <w:sz w:val="24"/>
-          <w:szCs w:val="24"/>
-          <w:lang w:eastAsia="es-CO"/>
-        </w:rPr>
-        <w:t xml:space="preserve"> tipo de variable </w:t>
-      </w:r>
-      <w:r>
-        <w:rPr>
-          <w:rFonts w:ascii="Times New Roman" w:eastAsia="Times New Roman" w:hAnsi="Times New Roman" w:cs="Times New Roman"/>
-          <w:sz w:val="24"/>
-          <w:szCs w:val="24"/>
-          <w:lang w:eastAsia="es-CO"/>
-        </w:rPr>
-        <w:t>y</w:t>
-      </w:r>
-      <w:r>
-        <w:rPr>
-          <w:rFonts w:ascii="Times New Roman" w:eastAsia="Times New Roman" w:hAnsi="Times New Roman" w:cs="Times New Roman"/>
-          <w:sz w:val="24"/>
-          <w:szCs w:val="24"/>
-          <w:lang w:eastAsia="es-CO"/>
-        </w:rPr>
-        <w:t xml:space="preserve"> el </w:t>
-      </w:r>
-      <w:r>
-        <w:rPr>
-          <w:rFonts w:ascii="Times New Roman" w:eastAsia="Times New Roman" w:hAnsi="Times New Roman" w:cs="Times New Roman"/>
-          <w:b/>
-          <w:bCs/>
-          <w:sz w:val="24"/>
-          <w:szCs w:val="24"/>
-          <w:lang w:eastAsia="es-CO"/>
-        </w:rPr>
-        <w:t>nombre de la variable</w:t>
-      </w:r>
-      <w:r>
-        <w:rPr>
-          <w:rFonts w:ascii="Times New Roman" w:eastAsia="Times New Roman" w:hAnsi="Times New Roman" w:cs="Times New Roman"/>
-          <w:sz w:val="24"/>
-          <w:szCs w:val="24"/>
-          <w:lang w:eastAsia="es-CO"/>
-        </w:rPr>
-        <w:t xml:space="preserve"> que se </w:t>
-      </w:r>
-      <w:proofErr w:type="spellStart"/>
-      <w:r>
-        <w:rPr>
-          <w:rFonts w:ascii="Times New Roman" w:eastAsia="Times New Roman" w:hAnsi="Times New Roman" w:cs="Times New Roman"/>
-          <w:sz w:val="24"/>
-          <w:szCs w:val="24"/>
-          <w:lang w:eastAsia="es-CO"/>
-        </w:rPr>
-        <w:t>uso</w:t>
-      </w:r>
-      <w:proofErr w:type="spellEnd"/>
-      <w:r>
-        <w:rPr>
-          <w:rFonts w:ascii="Times New Roman" w:eastAsia="Times New Roman" w:hAnsi="Times New Roman" w:cs="Times New Roman"/>
-          <w:sz w:val="24"/>
-          <w:szCs w:val="24"/>
-          <w:lang w:eastAsia="es-CO"/>
-        </w:rPr>
-        <w:t xml:space="preserve"> dentro de la función o método.</w:t>
-      </w:r>
-    </w:p>
-    <w:p>
-      <w:r>
-        <w:rPr>
-          <w:noProof/>
-        </w:rPr>
-        <w:lastRenderedPageBreak/>
-        <w:drawing>
-          <wp:inline distT="0" distB="0" distL="0" distR="0" wp14:anchorId="02D1F834" wp14:editId="4C2B8DC0">
-            <wp:extent cx="6858000" cy="1526540"/>
-            <wp:effectExtent l="0" t="0" r="0" b="0"/>
-            <wp:docPr id="66" name="Imagen 66"/>
-            <wp:cNvGraphicFramePr>
-              <a:graphicFrameLocks xmlns:a="http://schemas.openxmlformats.org/drawingml/2006/main" noChangeAspect="1"/>
-            </wp:cNvGraphicFramePr>
-            <a:graphic xmlns:a="http://schemas.openxmlformats.org/drawingml/2006/main">
-              <a:graphicData uri="http://schemas.openxmlformats.org/drawingml/2006/picture">
-                <pic:pic xmlns:pic="http://schemas.openxmlformats.org/drawingml/2006/picture">
-                  <pic:nvPicPr>
-                    <pic:cNvPr id="1" name=""/>
-                    <pic:cNvPicPr/>
-                  </pic:nvPicPr>
-                  <pic:blipFill>
-                    <a:blip r:embed="rId70"/>
-                    <a:stretch>
-                      <a:fillRect/>
-                    </a:stretch>
-                  </pic:blipFill>
-                  <pic:spPr>
-                    <a:xfrm>
-                      <a:off x="0" y="0"/>
-                      <a:ext cx="6858000" cy="1526540"/>
-                    </a:xfrm>
-                    <a:prstGeom prst="rect">
-                      <a:avLst/>
-                    </a:prstGeom>
-                  </pic:spPr>
-                </pic:pic>
-              </a:graphicData>
-            </a:graphic>
-          </wp:inline>
-        </w:drawing>
-      </w:r>
-    </w:p>
-    <w:p>
-      <w:pPr>
-        <w:jc w:val="center"/>
-      </w:pPr>
-      <w:r>
-        <w:t>Para llamar el método quedaría de la siguiente forma.</w:t>
-      </w:r>
-    </w:p>
-    <w:p>
-      <w:pPr>
-        <w:jc w:val="center"/>
-      </w:pPr>
-      <w:r>
-        <w:rPr>
-          <w:noProof/>
-        </w:rPr>
-        <w:drawing>
-          <wp:inline distT="0" distB="0" distL="0" distR="0" wp14:anchorId="3DE9D4B2" wp14:editId="4E918841">
-            <wp:extent cx="5953125" cy="485775"/>
-            <wp:effectExtent l="0" t="0" r="9525" b="9525"/>
-            <wp:docPr id="67" name="Imagen 67"/>
             <wp:cNvGraphicFramePr>
               <a:graphicFrameLocks xmlns:a="http://schemas.openxmlformats.org/drawingml/2006/main" noChangeAspect="1"/>
             </wp:cNvGraphicFramePr>
@@ -10250,7 +10029,7 @@
                   <pic:spPr>
                     <a:xfrm>
                       <a:off x="0" y="0"/>
-                      <a:ext cx="5953125" cy="485775"/>
+                      <a:ext cx="2419350" cy="990600"/>
                     </a:xfrm>
                     <a:prstGeom prst="rect">
                       <a:avLst/>
@@ -10265,127 +10044,284 @@
     </w:p>
     <w:p>
       <w:pPr>
-        <w:pStyle w:val="Prrafodelista"/>
-        <w:rPr>
-          <w:rFonts w:ascii="Times New Roman" w:hAnsi="Times New Roman" w:cs="Times New Roman"/>
-          <w:b/>
-          <w:bCs/>
-          <w:sz w:val="44"/>
-          <w:szCs w:val="44"/>
-        </w:rPr>
-      </w:pPr>
-    </w:p>
-    <w:p>
-      <w:pPr>
-        <w:pStyle w:val="Prrafodelista"/>
-        <w:numPr>
-          <w:ilvl w:val="0"/>
-          <w:numId w:val="9"/>
-        </w:numPr>
-        <w:rPr>
-          <w:rFonts w:ascii="Times New Roman" w:hAnsi="Times New Roman" w:cs="Times New Roman"/>
-          <w:b/>
-          <w:bCs/>
-          <w:sz w:val="44"/>
-          <w:szCs w:val="44"/>
-        </w:rPr>
-      </w:pPr>
-      <w:r>
-        <w:rPr>
-          <w:rFonts w:ascii="Times New Roman" w:hAnsi="Times New Roman" w:cs="Times New Roman"/>
-          <w:b/>
-          <w:bCs/>
-          <w:sz w:val="44"/>
-          <w:szCs w:val="44"/>
-        </w:rPr>
-        <w:t>Sobrecarga de Métodos</w:t>
-      </w:r>
-    </w:p>
-    <w:p>
-      <w:pPr>
-        <w:pStyle w:val="Prrafodelista"/>
-      </w:pPr>
-      <w:r>
-        <w:t xml:space="preserve">Sin </w:t>
-      </w:r>
-      <w:proofErr w:type="gramStart"/>
-      <w:r>
-        <w:t>embargo</w:t>
-      </w:r>
-      <w:proofErr w:type="gramEnd"/>
-      <w:r>
-        <w:t xml:space="preserve"> al crear un método del que no siempre podría ser necesario este parámetro de salida es necesario realizar la sobrecarga del método que es la creación del mismo sin que me pida el parámetro de salida obligatoriamente.</w:t>
-      </w:r>
-    </w:p>
-    <w:p>
-      <w:pPr>
-        <w:pStyle w:val="Prrafodelista"/>
-      </w:pPr>
-      <w:r>
-        <w:t xml:space="preserve">Para ello creo el mismo método sin el parámetro de salida y en </w:t>
-      </w:r>
-      <w:proofErr w:type="spellStart"/>
-      <w:r>
-        <w:rPr>
-          <w:b/>
-          <w:bCs/>
-          <w:i/>
-          <w:iCs/>
-        </w:rPr>
-        <w:t>return</w:t>
-      </w:r>
-      <w:proofErr w:type="spellEnd"/>
-      <w:r>
-        <w:rPr>
-          <w:b/>
-          <w:bCs/>
-          <w:i/>
-          <w:iCs/>
+        <w:jc w:val="center"/>
+      </w:pPr>
+    </w:p>
+    <w:p>
+      <w:pPr>
+        <w:rPr>
+          <w:rFonts w:ascii="Times New Roman" w:eastAsia="Times New Roman" w:hAnsi="Times New Roman" w:cs="Times New Roman"/>
+          <w:b/>
+          <w:bCs/>
+          <w:sz w:val="48"/>
+          <w:szCs w:val="48"/>
+          <w:lang w:eastAsia="es-CO"/>
+        </w:rPr>
+      </w:pPr>
+    </w:p>
+    <w:p>
+      <w:pPr>
+        <w:rPr>
+          <w:rFonts w:ascii="Times New Roman" w:eastAsia="Times New Roman" w:hAnsi="Times New Roman" w:cs="Times New Roman"/>
+          <w:b/>
+          <w:bCs/>
+          <w:sz w:val="48"/>
+          <w:szCs w:val="48"/>
+          <w:lang w:eastAsia="es-CO"/>
+        </w:rPr>
+      </w:pPr>
+    </w:p>
+    <w:p>
+      <w:pPr>
+        <w:rPr>
+          <w:rFonts w:ascii="Times New Roman" w:eastAsia="Times New Roman" w:hAnsi="Times New Roman" w:cs="Times New Roman"/>
+          <w:b/>
+          <w:bCs/>
+          <w:sz w:val="48"/>
+          <w:szCs w:val="48"/>
+          <w:lang w:eastAsia="es-CO"/>
+        </w:rPr>
+      </w:pPr>
+    </w:p>
+    <w:p>
+      <w:pPr>
+        <w:rPr>
+          <w:rFonts w:ascii="Times New Roman" w:eastAsia="Times New Roman" w:hAnsi="Times New Roman" w:cs="Times New Roman"/>
+          <w:b/>
+          <w:bCs/>
+          <w:sz w:val="48"/>
+          <w:szCs w:val="48"/>
+          <w:lang w:eastAsia="es-CO"/>
+        </w:rPr>
+      </w:pPr>
+    </w:p>
+    <w:p>
+      <w:pPr>
+        <w:rPr>
+          <w:rFonts w:ascii="Times New Roman" w:eastAsia="Times New Roman" w:hAnsi="Times New Roman" w:cs="Times New Roman"/>
+          <w:b/>
+          <w:bCs/>
+          <w:sz w:val="48"/>
+          <w:szCs w:val="48"/>
+          <w:lang w:eastAsia="es-CO"/>
+        </w:rPr>
+      </w:pPr>
+    </w:p>
+    <w:p>
+      <w:pPr>
+        <w:rPr>
+          <w:rFonts w:ascii="Times New Roman" w:eastAsia="Times New Roman" w:hAnsi="Times New Roman" w:cs="Times New Roman"/>
+          <w:b/>
+          <w:bCs/>
+          <w:sz w:val="48"/>
+          <w:szCs w:val="48"/>
+          <w:lang w:eastAsia="es-CO"/>
+        </w:rPr>
+      </w:pPr>
+    </w:p>
+    <w:p>
+      <w:pPr>
+        <w:rPr>
+          <w:rFonts w:ascii="Times New Roman" w:eastAsia="Times New Roman" w:hAnsi="Times New Roman" w:cs="Times New Roman"/>
+          <w:b/>
+          <w:bCs/>
+          <w:sz w:val="48"/>
+          <w:szCs w:val="48"/>
+          <w:lang w:eastAsia="es-CO"/>
+        </w:rPr>
+      </w:pPr>
+    </w:p>
+    <w:p>
+      <w:pPr>
+        <w:rPr>
+          <w:rFonts w:ascii="Times New Roman" w:eastAsia="Times New Roman" w:hAnsi="Times New Roman" w:cs="Times New Roman"/>
+          <w:b/>
+          <w:bCs/>
+          <w:sz w:val="48"/>
+          <w:szCs w:val="48"/>
+          <w:lang w:eastAsia="es-CO"/>
+        </w:rPr>
+      </w:pPr>
+    </w:p>
+    <w:p>
+      <w:pPr>
+        <w:rPr>
+          <w:rFonts w:ascii="Times New Roman" w:eastAsia="Times New Roman" w:hAnsi="Times New Roman" w:cs="Times New Roman"/>
+          <w:b/>
+          <w:bCs/>
+          <w:sz w:val="48"/>
+          <w:szCs w:val="48"/>
+          <w:lang w:eastAsia="es-CO"/>
+        </w:rPr>
+      </w:pPr>
+    </w:p>
+    <w:p>
+      <w:pPr>
+        <w:rPr>
+          <w:rFonts w:ascii="Times New Roman" w:eastAsia="Times New Roman" w:hAnsi="Times New Roman" w:cs="Times New Roman"/>
+          <w:b/>
+          <w:bCs/>
+          <w:sz w:val="48"/>
+          <w:szCs w:val="48"/>
+          <w:lang w:eastAsia="es-CO"/>
+        </w:rPr>
+      </w:pPr>
+    </w:p>
+    <w:p>
+      <w:pPr>
+        <w:rPr>
+          <w:rFonts w:ascii="Times New Roman" w:eastAsia="Times New Roman" w:hAnsi="Times New Roman" w:cs="Times New Roman"/>
+          <w:b/>
+          <w:bCs/>
+          <w:sz w:val="48"/>
+          <w:szCs w:val="48"/>
+          <w:lang w:eastAsia="es-CO"/>
+        </w:rPr>
+      </w:pPr>
+      <w:r>
+        <w:rPr>
+          <w:rFonts w:ascii="Times New Roman" w:eastAsia="Times New Roman" w:hAnsi="Times New Roman" w:cs="Times New Roman"/>
+          <w:b/>
+          <w:bCs/>
+          <w:sz w:val="48"/>
+          <w:szCs w:val="48"/>
+          <w:lang w:eastAsia="es-CO"/>
+        </w:rPr>
+        <w:t xml:space="preserve">Declaración de variables de salida </w:t>
+      </w:r>
+    </w:p>
+    <w:p>
+      <w:pPr>
+        <w:rPr>
+          <w:rFonts w:ascii="Times New Roman" w:eastAsia="Times New Roman" w:hAnsi="Times New Roman" w:cs="Times New Roman"/>
+          <w:sz w:val="24"/>
+          <w:szCs w:val="24"/>
+          <w:lang w:eastAsia="es-CO"/>
+        </w:rPr>
+      </w:pPr>
+      <w:r>
+        <w:rPr>
+          <w:rFonts w:ascii="Times New Roman" w:eastAsia="Times New Roman" w:hAnsi="Times New Roman" w:cs="Times New Roman"/>
+          <w:sz w:val="24"/>
+          <w:szCs w:val="24"/>
+          <w:lang w:eastAsia="es-CO"/>
+        </w:rPr>
+        <w:t xml:space="preserve">Dentro de un método puedo devolver una variable que se usó dentro del mismo. Para esto uso la palabra clase </w:t>
+      </w:r>
+      <w:proofErr w:type="spellStart"/>
+      <w:r>
+        <w:rPr>
+          <w:rFonts w:ascii="Times New Roman" w:eastAsia="Times New Roman" w:hAnsi="Times New Roman" w:cs="Times New Roman"/>
+          <w:b/>
+          <w:bCs/>
+          <w:sz w:val="24"/>
+          <w:szCs w:val="24"/>
+          <w:lang w:eastAsia="es-CO"/>
+        </w:rPr>
+        <w:t>out</w:t>
+      </w:r>
+      <w:proofErr w:type="spellEnd"/>
+      <w:r>
+        <w:rPr>
+          <w:rFonts w:ascii="Times New Roman" w:eastAsia="Times New Roman" w:hAnsi="Times New Roman" w:cs="Times New Roman"/>
+          <w:b/>
+          <w:bCs/>
+          <w:sz w:val="24"/>
+          <w:szCs w:val="24"/>
+          <w:lang w:eastAsia="es-CO"/>
         </w:rPr>
         <w:t xml:space="preserve"> </w:t>
       </w:r>
       <w:r>
-        <w:t xml:space="preserve">invoco el método que me pide el parámetro de </w:t>
-      </w:r>
-      <w:proofErr w:type="gramStart"/>
-      <w:r>
-        <w:t>salida</w:t>
-      </w:r>
-      <w:proofErr w:type="gramEnd"/>
-      <w:r>
-        <w:t xml:space="preserve"> pero le envió una variable </w:t>
-      </w:r>
-      <w:proofErr w:type="spellStart"/>
-      <w:r>
-        <w:rPr>
-          <w:b/>
-          <w:bCs/>
-        </w:rPr>
-        <w:t>dummy</w:t>
-      </w:r>
-      <w:proofErr w:type="spellEnd"/>
-      <w:r>
-        <w:t>.  Quedaría de la siguiente manera:</w:t>
-      </w:r>
-    </w:p>
-    <w:p>
-      <w:pPr>
-        <w:pStyle w:val="Prrafodelista"/>
-      </w:pPr>
-    </w:p>
-    <w:p>
-      <w:pPr>
-        <w:pStyle w:val="Prrafodelista"/>
-      </w:pPr>
+        <w:rPr>
+          <w:rFonts w:ascii="Times New Roman" w:eastAsia="Times New Roman" w:hAnsi="Times New Roman" w:cs="Times New Roman"/>
+          <w:sz w:val="24"/>
+          <w:szCs w:val="24"/>
+          <w:lang w:eastAsia="es-CO"/>
+        </w:rPr>
+        <w:t>luego el</w:t>
+      </w:r>
+      <w:r>
+        <w:rPr>
+          <w:rFonts w:ascii="Times New Roman" w:eastAsia="Times New Roman" w:hAnsi="Times New Roman" w:cs="Times New Roman"/>
+          <w:b/>
+          <w:bCs/>
+          <w:sz w:val="24"/>
+          <w:szCs w:val="24"/>
+          <w:lang w:eastAsia="es-CO"/>
+        </w:rPr>
+        <w:t xml:space="preserve"> tipo de variable </w:t>
+      </w:r>
+      <w:r>
+        <w:rPr>
+          <w:rFonts w:ascii="Times New Roman" w:eastAsia="Times New Roman" w:hAnsi="Times New Roman" w:cs="Times New Roman"/>
+          <w:sz w:val="24"/>
+          <w:szCs w:val="24"/>
+          <w:lang w:eastAsia="es-CO"/>
+        </w:rPr>
+        <w:t>y</w:t>
+      </w:r>
+      <w:r>
+        <w:rPr>
+          <w:rFonts w:ascii="Times New Roman" w:eastAsia="Times New Roman" w:hAnsi="Times New Roman" w:cs="Times New Roman"/>
+          <w:sz w:val="24"/>
+          <w:szCs w:val="24"/>
+          <w:lang w:eastAsia="es-CO"/>
+        </w:rPr>
+        <w:t xml:space="preserve"> el </w:t>
+      </w:r>
+      <w:r>
+        <w:rPr>
+          <w:rFonts w:ascii="Times New Roman" w:eastAsia="Times New Roman" w:hAnsi="Times New Roman" w:cs="Times New Roman"/>
+          <w:b/>
+          <w:bCs/>
+          <w:sz w:val="24"/>
+          <w:szCs w:val="24"/>
+          <w:lang w:eastAsia="es-CO"/>
+        </w:rPr>
+        <w:t>nombre de la variable</w:t>
+      </w:r>
+      <w:r>
+        <w:rPr>
+          <w:rFonts w:ascii="Times New Roman" w:eastAsia="Times New Roman" w:hAnsi="Times New Roman" w:cs="Times New Roman"/>
+          <w:sz w:val="24"/>
+          <w:szCs w:val="24"/>
+          <w:lang w:eastAsia="es-CO"/>
+        </w:rPr>
+        <w:t xml:space="preserve"> que se </w:t>
+      </w:r>
+      <w:proofErr w:type="spellStart"/>
+      <w:r>
+        <w:rPr>
+          <w:rFonts w:ascii="Times New Roman" w:eastAsia="Times New Roman" w:hAnsi="Times New Roman" w:cs="Times New Roman"/>
+          <w:sz w:val="24"/>
+          <w:szCs w:val="24"/>
+          <w:lang w:eastAsia="es-CO"/>
+        </w:rPr>
+        <w:t>uso</w:t>
+      </w:r>
+      <w:proofErr w:type="spellEnd"/>
+      <w:r>
+        <w:rPr>
+          <w:rFonts w:ascii="Times New Roman" w:eastAsia="Times New Roman" w:hAnsi="Times New Roman" w:cs="Times New Roman"/>
+          <w:sz w:val="24"/>
+          <w:szCs w:val="24"/>
+          <w:lang w:eastAsia="es-CO"/>
+        </w:rPr>
+        <w:t xml:space="preserve"> dentro de la función o método.</w:t>
+      </w:r>
+    </w:p>
+    <w:p>
       <w:r>
         <w:rPr>
           <w:noProof/>
         </w:rPr>
+        <w:lastRenderedPageBreak/>
         <w:drawing>
-          <wp:inline distT="0" distB="0" distL="0" distR="0" wp14:anchorId="40250C6A" wp14:editId="685A2070">
-            <wp:extent cx="6858000" cy="2650490"/>
+          <wp:inline distT="0" distB="0" distL="0" distR="0" wp14:anchorId="02D1F834" wp14:editId="4C2B8DC0">
+            <wp:extent cx="6858000" cy="1526540"/>
             <wp:effectExtent l="0" t="0" r="0" b="0"/>
-            <wp:docPr id="68" name="Imagen 68"/>
+            <wp:docPr id="66" name="Imagen 66"/>
             <wp:cNvGraphicFramePr>
               <a:graphicFrameLocks xmlns:a="http://schemas.openxmlformats.org/drawingml/2006/main" noChangeAspect="1"/>
             </wp:cNvGraphicFramePr>
@@ -10405,6 +10341,214 @@
                   <pic:spPr>
                     <a:xfrm>
                       <a:off x="0" y="0"/>
+                      <a:ext cx="6858000" cy="1526540"/>
+                    </a:xfrm>
+                    <a:prstGeom prst="rect">
+                      <a:avLst/>
+                    </a:prstGeom>
+                  </pic:spPr>
+                </pic:pic>
+              </a:graphicData>
+            </a:graphic>
+          </wp:inline>
+        </w:drawing>
+      </w:r>
+    </w:p>
+    <w:p>
+      <w:pPr>
+        <w:jc w:val="center"/>
+      </w:pPr>
+      <w:r>
+        <w:t>Para llamar el método quedaría de la siguiente forma.</w:t>
+      </w:r>
+    </w:p>
+    <w:p>
+      <w:pPr>
+        <w:jc w:val="center"/>
+      </w:pPr>
+      <w:r>
+        <w:rPr>
+          <w:noProof/>
+        </w:rPr>
+        <w:drawing>
+          <wp:inline distT="0" distB="0" distL="0" distR="0" wp14:anchorId="3DE9D4B2" wp14:editId="4E918841">
+            <wp:extent cx="5953125" cy="485775"/>
+            <wp:effectExtent l="0" t="0" r="9525" b="9525"/>
+            <wp:docPr id="67" name="Imagen 67"/>
+            <wp:cNvGraphicFramePr>
+              <a:graphicFrameLocks xmlns:a="http://schemas.openxmlformats.org/drawingml/2006/main" noChangeAspect="1"/>
+            </wp:cNvGraphicFramePr>
+            <a:graphic xmlns:a="http://schemas.openxmlformats.org/drawingml/2006/main">
+              <a:graphicData uri="http://schemas.openxmlformats.org/drawingml/2006/picture">
+                <pic:pic xmlns:pic="http://schemas.openxmlformats.org/drawingml/2006/picture">
+                  <pic:nvPicPr>
+                    <pic:cNvPr id="1" name=""/>
+                    <pic:cNvPicPr/>
+                  </pic:nvPicPr>
+                  <pic:blipFill>
+                    <a:blip r:embed="rId73"/>
+                    <a:stretch>
+                      <a:fillRect/>
+                    </a:stretch>
+                  </pic:blipFill>
+                  <pic:spPr>
+                    <a:xfrm>
+                      <a:off x="0" y="0"/>
+                      <a:ext cx="5953125" cy="485775"/>
+                    </a:xfrm>
+                    <a:prstGeom prst="rect">
+                      <a:avLst/>
+                    </a:prstGeom>
+                  </pic:spPr>
+                </pic:pic>
+              </a:graphicData>
+            </a:graphic>
+          </wp:inline>
+        </w:drawing>
+      </w:r>
+    </w:p>
+    <w:p>
+      <w:pPr>
+        <w:pStyle w:val="Prrafodelista"/>
+        <w:rPr>
+          <w:rFonts w:ascii="Times New Roman" w:hAnsi="Times New Roman" w:cs="Times New Roman"/>
+          <w:b/>
+          <w:bCs/>
+          <w:sz w:val="44"/>
+          <w:szCs w:val="44"/>
+        </w:rPr>
+      </w:pPr>
+    </w:p>
+    <w:p>
+      <w:pPr>
+        <w:pStyle w:val="Prrafodelista"/>
+        <w:numPr>
+          <w:ilvl w:val="0"/>
+          <w:numId w:val="9"/>
+        </w:numPr>
+        <w:rPr>
+          <w:rFonts w:ascii="Times New Roman" w:hAnsi="Times New Roman" w:cs="Times New Roman"/>
+          <w:b/>
+          <w:bCs/>
+          <w:sz w:val="44"/>
+          <w:szCs w:val="44"/>
+        </w:rPr>
+      </w:pPr>
+      <w:r>
+        <w:rPr>
+          <w:rFonts w:ascii="Times New Roman" w:hAnsi="Times New Roman" w:cs="Times New Roman"/>
+          <w:b/>
+          <w:bCs/>
+          <w:sz w:val="44"/>
+          <w:szCs w:val="44"/>
+        </w:rPr>
+        <w:t>Sobrecarga de Métodos</w:t>
+      </w:r>
+    </w:p>
+    <w:p>
+      <w:pPr>
+        <w:pStyle w:val="Prrafodelista"/>
+      </w:pPr>
+      <w:r>
+        <w:t xml:space="preserve">Sin </w:t>
+      </w:r>
+      <w:proofErr w:type="gramStart"/>
+      <w:r>
+        <w:t>embargo</w:t>
+      </w:r>
+      <w:proofErr w:type="gramEnd"/>
+      <w:r>
+        <w:t xml:space="preserve"> al crear un método del que no siempre podría ser necesario este parámetro de salida es necesario realizar la sobrecarga del método que es la creación del mismo sin que me pida el parámetro de salida obligatoriamente.</w:t>
+      </w:r>
+    </w:p>
+    <w:p>
+      <w:pPr>
+        <w:pStyle w:val="Prrafodelista"/>
+      </w:pPr>
+      <w:r>
+        <w:t xml:space="preserve">Para ello creo el mismo método sin el parámetro de salida y en </w:t>
+      </w:r>
+      <w:proofErr w:type="spellStart"/>
+      <w:r>
+        <w:rPr>
+          <w:b/>
+          <w:bCs/>
+          <w:i/>
+          <w:iCs/>
+        </w:rPr>
+        <w:t>return</w:t>
+      </w:r>
+      <w:proofErr w:type="spellEnd"/>
+      <w:r>
+        <w:rPr>
+          <w:b/>
+          <w:bCs/>
+          <w:i/>
+          <w:iCs/>
+        </w:rPr>
+        <w:t xml:space="preserve"> </w:t>
+      </w:r>
+      <w:r>
+        <w:t xml:space="preserve">invoco el método que me pide el parámetro de </w:t>
+      </w:r>
+      <w:proofErr w:type="gramStart"/>
+      <w:r>
+        <w:t>salida</w:t>
+      </w:r>
+      <w:proofErr w:type="gramEnd"/>
+      <w:r>
+        <w:t xml:space="preserve"> pero le envió una variable </w:t>
+      </w:r>
+      <w:proofErr w:type="spellStart"/>
+      <w:r>
+        <w:rPr>
+          <w:b/>
+          <w:bCs/>
+        </w:rPr>
+        <w:t>dummy</w:t>
+      </w:r>
+      <w:proofErr w:type="spellEnd"/>
+      <w:r>
+        <w:t>.  Quedaría de la siguiente manera:</w:t>
+      </w:r>
+    </w:p>
+    <w:p>
+      <w:pPr>
+        <w:pStyle w:val="Prrafodelista"/>
+      </w:pPr>
+    </w:p>
+    <w:p>
+      <w:pPr>
+        <w:pStyle w:val="Prrafodelista"/>
+      </w:pPr>
+      <w:r>
+        <w:rPr>
+          <w:noProof/>
+        </w:rPr>
+        <w:drawing>
+          <wp:inline distT="0" distB="0" distL="0" distR="0" wp14:anchorId="40250C6A" wp14:editId="685A2070">
+            <wp:extent cx="6858000" cy="2650490"/>
+            <wp:effectExtent l="0" t="0" r="0" b="0"/>
+            <wp:docPr id="68" name="Imagen 68"/>
+            <wp:cNvGraphicFramePr>
+              <a:graphicFrameLocks xmlns:a="http://schemas.openxmlformats.org/drawingml/2006/main" noChangeAspect="1"/>
+            </wp:cNvGraphicFramePr>
+            <a:graphic xmlns:a="http://schemas.openxmlformats.org/drawingml/2006/main">
+              <a:graphicData uri="http://schemas.openxmlformats.org/drawingml/2006/picture">
+                <pic:pic xmlns:pic="http://schemas.openxmlformats.org/drawingml/2006/picture">
+                  <pic:nvPicPr>
+                    <pic:cNvPr id="1" name=""/>
+                    <pic:cNvPicPr/>
+                  </pic:nvPicPr>
+                  <pic:blipFill>
+                    <a:blip r:embed="rId74"/>
+                    <a:stretch>
+                      <a:fillRect/>
+                    </a:stretch>
+                  </pic:blipFill>
+                  <pic:spPr>
+                    <a:xfrm>
+                      <a:off x="0" y="0"/>
                       <a:ext cx="6858000" cy="2650490"/>
                     </a:xfrm>
                     <a:prstGeom prst="rect">
@@ -10422,6 +10566,136 @@
       <w:pPr>
         <w:pStyle w:val="Prrafodelista"/>
       </w:pPr>
+    </w:p>
+    <w:p>
+      <w:pPr>
+        <w:rPr>
+          <w:rFonts w:ascii="Times New Roman" w:hAnsi="Times New Roman" w:cs="Times New Roman"/>
+          <w:b/>
+          <w:bCs/>
+          <w:sz w:val="44"/>
+          <w:szCs w:val="44"/>
+        </w:rPr>
+      </w:pPr>
+    </w:p>
+    <w:p>
+      <w:pPr>
+        <w:rPr>
+          <w:rFonts w:ascii="Times New Roman" w:hAnsi="Times New Roman" w:cs="Times New Roman"/>
+          <w:b/>
+          <w:bCs/>
+          <w:sz w:val="44"/>
+          <w:szCs w:val="44"/>
+        </w:rPr>
+      </w:pPr>
+    </w:p>
+    <w:p>
+      <w:pPr>
+        <w:rPr>
+          <w:rFonts w:ascii="Times New Roman" w:hAnsi="Times New Roman" w:cs="Times New Roman"/>
+          <w:b/>
+          <w:bCs/>
+          <w:sz w:val="44"/>
+          <w:szCs w:val="44"/>
+        </w:rPr>
+      </w:pPr>
+    </w:p>
+    <w:p>
+      <w:pPr>
+        <w:rPr>
+          <w:rFonts w:ascii="Times New Roman" w:hAnsi="Times New Roman" w:cs="Times New Roman"/>
+          <w:b/>
+          <w:bCs/>
+          <w:sz w:val="44"/>
+          <w:szCs w:val="44"/>
+        </w:rPr>
+      </w:pPr>
+    </w:p>
+    <w:p>
+      <w:pPr>
+        <w:rPr>
+          <w:rFonts w:ascii="Times New Roman" w:hAnsi="Times New Roman" w:cs="Times New Roman"/>
+          <w:b/>
+          <w:bCs/>
+          <w:sz w:val="44"/>
+          <w:szCs w:val="44"/>
+        </w:rPr>
+      </w:pPr>
+    </w:p>
+    <w:p>
+      <w:pPr>
+        <w:rPr>
+          <w:rFonts w:ascii="Times New Roman" w:hAnsi="Times New Roman" w:cs="Times New Roman"/>
+          <w:b/>
+          <w:bCs/>
+          <w:sz w:val="44"/>
+          <w:szCs w:val="44"/>
+        </w:rPr>
+      </w:pPr>
+      <w:proofErr w:type="spellStart"/>
+      <w:r>
+        <w:rPr>
+          <w:rFonts w:ascii="Times New Roman" w:hAnsi="Times New Roman" w:cs="Times New Roman"/>
+          <w:b/>
+          <w:bCs/>
+          <w:sz w:val="44"/>
+          <w:szCs w:val="44"/>
+        </w:rPr>
+        <w:t>Finally</w:t>
+      </w:r>
+      <w:proofErr w:type="spellEnd"/>
+      <w:r>
+        <w:rPr>
+          <w:rFonts w:ascii="Times New Roman" w:hAnsi="Times New Roman" w:cs="Times New Roman"/>
+          <w:b/>
+          <w:bCs/>
+          <w:sz w:val="44"/>
+          <w:szCs w:val="44"/>
+        </w:rPr>
+        <w:t xml:space="preserve"> en los Try Catch.</w:t>
+      </w:r>
+    </w:p>
+    <w:p>
+      <w:r>
+        <w:rPr>
+          <w:noProof/>
+        </w:rPr>
+        <w:drawing>
+          <wp:inline distT="0" distB="0" distL="0" distR="0" wp14:anchorId="132DB46F" wp14:editId="61A18F5A">
+            <wp:extent cx="6858000" cy="1743075"/>
+            <wp:effectExtent l="0" t="0" r="0" b="9525"/>
+            <wp:docPr id="71" name="Imagen 71"/>
+            <wp:cNvGraphicFramePr>
+              <a:graphicFrameLocks xmlns:a="http://schemas.openxmlformats.org/drawingml/2006/main" noChangeAspect="1"/>
+            </wp:cNvGraphicFramePr>
+            <a:graphic xmlns:a="http://schemas.openxmlformats.org/drawingml/2006/main">
+              <a:graphicData uri="http://schemas.openxmlformats.org/drawingml/2006/picture">
+                <pic:pic xmlns:pic="http://schemas.openxmlformats.org/drawingml/2006/picture">
+                  <pic:nvPicPr>
+                    <pic:cNvPr id="1" name=""/>
+                    <pic:cNvPicPr/>
+                  </pic:nvPicPr>
+                  <pic:blipFill>
+                    <a:blip r:embed="rId75"/>
+                    <a:stretch>
+                      <a:fillRect/>
+                    </a:stretch>
+                  </pic:blipFill>
+                  <pic:spPr>
+                    <a:xfrm>
+                      <a:off x="0" y="0"/>
+                      <a:ext cx="6858000" cy="1743075"/>
+                    </a:xfrm>
+                    <a:prstGeom prst="rect">
+                      <a:avLst/>
+                    </a:prstGeom>
+                  </pic:spPr>
+                </pic:pic>
+              </a:graphicData>
+            </a:graphic>
+          </wp:inline>
+        </w:drawing>
+      </w:r>
     </w:p>
     <w:p/>
     <w:sectPr>
@@ -12178,6 +12452,29 @@
     <w:basedOn w:val="Fuentedeprrafopredeter"/>
     <w:rsid w:val="005501AE"/>
   </w:style>
+  <w:style w:type="character" w:styleId="Hipervnculo">
+    <w:name w:val="Hyperlink"/>
+    <w:basedOn w:val="Fuentedeprrafopredeter"/>
+    <w:uiPriority w:val="99"/>
+    <w:unhideWhenUsed/>
+    <w:rsid w:val="00EC4675"/>
+    <w:rPr>
+      <w:color w:val="0563C1" w:themeColor="hyperlink"/>
+      <w:u w:val="single"/>
+    </w:rPr>
+  </w:style>
+  <w:style w:type="character" w:styleId="Mencinsinresolver">
+    <w:name w:val="Unresolved Mention"/>
+    <w:basedOn w:val="Fuentedeprrafopredeter"/>
+    <w:uiPriority w:val="99"/>
+    <w:semiHidden/>
+    <w:unhideWhenUsed/>
+    <w:rsid w:val="00EC4675"/>
+    <w:rPr>
+      <w:color w:val="605E5C"/>
+      <w:shd w:val="clear" w:color="auto" w:fill="E1DFDD"/>
+    </w:rPr>
+  </w:style>
 </w:styles>
 </file>
 

</xml_diff>